<commit_message>
edit belajar UX Writter
</commit_message>
<xml_diff>
--- a/Belajar UI UX.docx
+++ b/Belajar UI UX.docx
@@ -6,8 +6,21 @@
       <w:pPr>
         <w:pStyle w:val="Heading2"/>
       </w:pPr>
-      <w:r>
-        <w:t xml:space="preserve">Fase 1 UX Researt </w:t>
+      <w:proofErr w:type="spellStart"/>
+      <w:r>
+        <w:t>Fase</w:t>
+      </w:r>
+      <w:proofErr w:type="spellEnd"/>
+      <w:r>
+        <w:t xml:space="preserve"> 1 UX </w:t>
+      </w:r>
+      <w:proofErr w:type="spellStart"/>
+      <w:r>
+        <w:t>Researt</w:t>
+      </w:r>
+      <w:proofErr w:type="spellEnd"/>
+      <w:r>
+        <w:t xml:space="preserve"> </w:t>
       </w:r>
     </w:p>
     <w:p/>
@@ -15,36 +28,164 @@
       <w:pPr>
         <w:pStyle w:val="Heading2"/>
       </w:pPr>
-      <w:r>
-        <w:t>Fase 2 Dasar UX Resert</w:t>
-      </w:r>
+      <w:proofErr w:type="spellStart"/>
+      <w:r>
+        <w:t>Fase</w:t>
+      </w:r>
+      <w:proofErr w:type="spellEnd"/>
+      <w:r>
+        <w:t xml:space="preserve"> 2 </w:t>
+      </w:r>
+      <w:proofErr w:type="spellStart"/>
+      <w:r>
+        <w:t>Dasar</w:t>
+      </w:r>
+      <w:proofErr w:type="spellEnd"/>
+      <w:r>
+        <w:t xml:space="preserve"> UX </w:t>
+      </w:r>
+      <w:proofErr w:type="spellStart"/>
+      <w:r>
+        <w:t>Resert</w:t>
+      </w:r>
+      <w:proofErr w:type="spellEnd"/>
     </w:p>
     <w:p/>
     <w:p>
       <w:pPr>
         <w:pStyle w:val="Heading2"/>
       </w:pPr>
-      <w:r>
-        <w:t>Fase 3 Studi Kasus</w:t>
-      </w:r>
+      <w:proofErr w:type="spellStart"/>
+      <w:r>
+        <w:t>Fase</w:t>
+      </w:r>
+      <w:proofErr w:type="spellEnd"/>
+      <w:r>
+        <w:t xml:space="preserve"> 3 </w:t>
+      </w:r>
+      <w:proofErr w:type="spellStart"/>
+      <w:r>
+        <w:t>Studi</w:t>
+      </w:r>
+      <w:proofErr w:type="spellEnd"/>
+      <w:r>
+        <w:t xml:space="preserve"> </w:t>
+      </w:r>
+      <w:proofErr w:type="spellStart"/>
+      <w:r>
+        <w:t>Kasus</w:t>
+      </w:r>
+      <w:proofErr w:type="spellEnd"/>
     </w:p>
     <w:p>
       <w:r>
-        <w:t xml:space="preserve">Hal yang boleh diberikan sesuai dengan keijinan perusahaan, analisa    </w:t>
+        <w:t xml:space="preserve">Hal yang </w:t>
+      </w:r>
+      <w:proofErr w:type="spellStart"/>
+      <w:r>
+        <w:t>boleh</w:t>
+      </w:r>
+      <w:proofErr w:type="spellEnd"/>
+      <w:r>
+        <w:t xml:space="preserve"> </w:t>
+      </w:r>
+      <w:proofErr w:type="spellStart"/>
+      <w:r>
+        <w:t>diberikan</w:t>
+      </w:r>
+      <w:proofErr w:type="spellEnd"/>
+      <w:r>
+        <w:t xml:space="preserve"> </w:t>
+      </w:r>
+      <w:proofErr w:type="spellStart"/>
+      <w:r>
+        <w:t>sesuai</w:t>
+      </w:r>
+      <w:proofErr w:type="spellEnd"/>
+      <w:r>
+        <w:t xml:space="preserve"> </w:t>
+      </w:r>
+      <w:proofErr w:type="spellStart"/>
+      <w:r>
+        <w:t>dengan</w:t>
+      </w:r>
+      <w:proofErr w:type="spellEnd"/>
+      <w:r>
+        <w:t xml:space="preserve"> </w:t>
+      </w:r>
+      <w:proofErr w:type="spellStart"/>
+      <w:r>
+        <w:t>keijinan</w:t>
+      </w:r>
+      <w:proofErr w:type="spellEnd"/>
+      <w:r>
+        <w:t xml:space="preserve"> </w:t>
+      </w:r>
+      <w:proofErr w:type="spellStart"/>
+      <w:r>
+        <w:t>perusahaan</w:t>
+      </w:r>
+      <w:proofErr w:type="spellEnd"/>
+      <w:r>
+        <w:t xml:space="preserve">, </w:t>
+      </w:r>
+      <w:proofErr w:type="spellStart"/>
+      <w:r>
+        <w:t>analisa</w:t>
+      </w:r>
+      <w:proofErr w:type="spellEnd"/>
+      <w:r>
+        <w:t xml:space="preserve">    </w:t>
       </w:r>
     </w:p>
     <w:p>
       <w:pPr>
         <w:pStyle w:val="Heading2"/>
       </w:pPr>
-      <w:r>
-        <w:t>Fase Portoofolio</w:t>
-      </w:r>
+      <w:proofErr w:type="spellStart"/>
+      <w:r>
+        <w:t>Fase</w:t>
+      </w:r>
+      <w:proofErr w:type="spellEnd"/>
+      <w:r>
+        <w:t xml:space="preserve"> </w:t>
+      </w:r>
+      <w:proofErr w:type="spellStart"/>
+      <w:r>
+        <w:t>Portoofolio</w:t>
+      </w:r>
+      <w:proofErr w:type="spellEnd"/>
     </w:p>
     <w:p>
-      <w:r>
-        <w:t>Portofolioyg jelas dan bagus</w:t>
-      </w:r>
+      <w:proofErr w:type="spellStart"/>
+      <w:r>
+        <w:t>Portofolioyg</w:t>
+      </w:r>
+      <w:proofErr w:type="spellEnd"/>
+      <w:r>
+        <w:t xml:space="preserve"> </w:t>
+      </w:r>
+      <w:proofErr w:type="spellStart"/>
+      <w:r>
+        <w:t>jelas</w:t>
+      </w:r>
+      <w:proofErr w:type="spellEnd"/>
+      <w:r>
+        <w:t xml:space="preserve"> </w:t>
+      </w:r>
+      <w:proofErr w:type="spellStart"/>
+      <w:r>
+        <w:t>dan</w:t>
+      </w:r>
+      <w:proofErr w:type="spellEnd"/>
+      <w:r>
+        <w:t xml:space="preserve"> </w:t>
+      </w:r>
+      <w:proofErr w:type="spellStart"/>
+      <w:r>
+        <w:t>bagus</w:t>
+      </w:r>
+      <w:proofErr w:type="spellEnd"/>
     </w:p>
     <w:p/>
     <w:p>
@@ -55,8 +196,13 @@
           <w:numId w:val="1"/>
         </w:numPr>
       </w:pPr>
-      <w:r>
-        <w:t>Apaitu UX Research</w:t>
+      <w:proofErr w:type="spellStart"/>
+      <w:r>
+        <w:t>Apaitu</w:t>
+      </w:r>
+      <w:proofErr w:type="spellEnd"/>
+      <w:r>
+        <w:t xml:space="preserve"> UX Research</w:t>
       </w:r>
     </w:p>
     <w:p>
@@ -67,8 +213,13 @@
           <w:numId w:val="1"/>
         </w:numPr>
       </w:pPr>
-      <w:r>
-        <w:t>Perkembangan UX research</w:t>
+      <w:proofErr w:type="spellStart"/>
+      <w:r>
+        <w:t>Perkembangan</w:t>
+      </w:r>
+      <w:proofErr w:type="spellEnd"/>
+      <w:r>
+        <w:t xml:space="preserve"> UX research</w:t>
       </w:r>
     </w:p>
     <w:p>
@@ -76,8 +227,130 @@
         <w:pStyle w:val="ListParagraph"/>
         <w:ind w:left="360"/>
       </w:pPr>
-      <w:r>
-        <w:t xml:space="preserve">Berdampak pada keseharian mereka, mengenali kebutuhan mereka, mendapatkan insign kebutuan mereka, kebutuhan pengguna, diiagap dinamis  . </w:t>
+      <w:proofErr w:type="spellStart"/>
+      <w:r>
+        <w:t>Berdampak</w:t>
+      </w:r>
+      <w:proofErr w:type="spellEnd"/>
+      <w:r>
+        <w:t xml:space="preserve"> </w:t>
+      </w:r>
+      <w:proofErr w:type="spellStart"/>
+      <w:r>
+        <w:t>pada</w:t>
+      </w:r>
+      <w:proofErr w:type="spellEnd"/>
+      <w:r>
+        <w:t xml:space="preserve"> </w:t>
+      </w:r>
+      <w:proofErr w:type="spellStart"/>
+      <w:r>
+        <w:t>keseharian</w:t>
+      </w:r>
+      <w:proofErr w:type="spellEnd"/>
+      <w:r>
+        <w:t xml:space="preserve"> </w:t>
+      </w:r>
+      <w:proofErr w:type="spellStart"/>
+      <w:r>
+        <w:t>mereka</w:t>
+      </w:r>
+      <w:proofErr w:type="spellEnd"/>
+      <w:r>
+        <w:t xml:space="preserve">, </w:t>
+      </w:r>
+      <w:proofErr w:type="spellStart"/>
+      <w:r>
+        <w:t>mengenali</w:t>
+      </w:r>
+      <w:proofErr w:type="spellEnd"/>
+      <w:r>
+        <w:t xml:space="preserve"> </w:t>
+      </w:r>
+      <w:proofErr w:type="spellStart"/>
+      <w:r>
+        <w:t>kebutuhan</w:t>
+      </w:r>
+      <w:proofErr w:type="spellEnd"/>
+      <w:r>
+        <w:t xml:space="preserve"> </w:t>
+      </w:r>
+      <w:proofErr w:type="spellStart"/>
+      <w:r>
+        <w:t>mereka</w:t>
+      </w:r>
+      <w:proofErr w:type="spellEnd"/>
+      <w:r>
+        <w:t xml:space="preserve">, </w:t>
+      </w:r>
+      <w:proofErr w:type="spellStart"/>
+      <w:r>
+        <w:t>mendapatkan</w:t>
+      </w:r>
+      <w:proofErr w:type="spellEnd"/>
+      <w:r>
+        <w:t xml:space="preserve"> </w:t>
+      </w:r>
+      <w:proofErr w:type="spellStart"/>
+      <w:r>
+        <w:t>insign</w:t>
+      </w:r>
+      <w:proofErr w:type="spellEnd"/>
+      <w:r>
+        <w:t xml:space="preserve"> </w:t>
+      </w:r>
+      <w:proofErr w:type="spellStart"/>
+      <w:r>
+        <w:t>kebutuan</w:t>
+      </w:r>
+      <w:proofErr w:type="spellEnd"/>
+      <w:r>
+        <w:t xml:space="preserve"> </w:t>
+      </w:r>
+      <w:proofErr w:type="spellStart"/>
+      <w:r>
+        <w:t>mereka</w:t>
+      </w:r>
+      <w:proofErr w:type="spellEnd"/>
+      <w:r>
+        <w:t xml:space="preserve">, </w:t>
+      </w:r>
+      <w:proofErr w:type="spellStart"/>
+      <w:r>
+        <w:t>kebutuhan</w:t>
+      </w:r>
+      <w:proofErr w:type="spellEnd"/>
+      <w:r>
+        <w:t xml:space="preserve"> </w:t>
+      </w:r>
+      <w:proofErr w:type="spellStart"/>
+      <w:r>
+        <w:t>pengguna</w:t>
+      </w:r>
+      <w:proofErr w:type="spellEnd"/>
+      <w:r>
+        <w:t xml:space="preserve">, </w:t>
+      </w:r>
+      <w:proofErr w:type="spellStart"/>
+      <w:r>
+        <w:t>diiagap</w:t>
+      </w:r>
+      <w:proofErr w:type="spellEnd"/>
+      <w:r>
+        <w:t xml:space="preserve"> </w:t>
+      </w:r>
+      <w:proofErr w:type="spellStart"/>
+      <w:proofErr w:type="gramStart"/>
+      <w:r>
+        <w:t>dinamis</w:t>
+      </w:r>
+      <w:proofErr w:type="spellEnd"/>
+      <w:r>
+        <w:t xml:space="preserve">  .</w:t>
+      </w:r>
+      <w:proofErr w:type="gramEnd"/>
+      <w:r>
+        <w:t xml:space="preserve"> </w:t>
       </w:r>
     </w:p>
     <w:p>
@@ -91,8 +364,157 @@
         <w:pStyle w:val="ListParagraph"/>
         <w:ind w:left="360"/>
       </w:pPr>
-      <w:r>
-        <w:t xml:space="preserve">Tidak hanya startup saja namun perusahaan konvensional juga membutuhakn ux tidqak hanya pada perusahaan start up saja. Pentinga ux dalam sebuah produk. </w:t>
+      <w:proofErr w:type="spellStart"/>
+      <w:r>
+        <w:t>Tidak</w:t>
+      </w:r>
+      <w:proofErr w:type="spellEnd"/>
+      <w:r>
+        <w:t xml:space="preserve"> </w:t>
+      </w:r>
+      <w:proofErr w:type="spellStart"/>
+      <w:r>
+        <w:t>hanya</w:t>
+      </w:r>
+      <w:proofErr w:type="spellEnd"/>
+      <w:r>
+        <w:t xml:space="preserve"> startup </w:t>
+      </w:r>
+      <w:proofErr w:type="spellStart"/>
+      <w:r>
+        <w:t>saja</w:t>
+      </w:r>
+      <w:proofErr w:type="spellEnd"/>
+      <w:r>
+        <w:t xml:space="preserve"> </w:t>
+      </w:r>
+      <w:proofErr w:type="spellStart"/>
+      <w:r>
+        <w:t>namun</w:t>
+      </w:r>
+      <w:proofErr w:type="spellEnd"/>
+      <w:r>
+        <w:t xml:space="preserve"> </w:t>
+      </w:r>
+      <w:proofErr w:type="spellStart"/>
+      <w:r>
+        <w:t>perusahaan</w:t>
+      </w:r>
+      <w:proofErr w:type="spellEnd"/>
+      <w:r>
+        <w:t xml:space="preserve"> </w:t>
+      </w:r>
+      <w:proofErr w:type="spellStart"/>
+      <w:r>
+        <w:t>konvensional</w:t>
+      </w:r>
+      <w:proofErr w:type="spellEnd"/>
+      <w:r>
+        <w:t xml:space="preserve"> </w:t>
+      </w:r>
+      <w:proofErr w:type="spellStart"/>
+      <w:r>
+        <w:t>juga</w:t>
+      </w:r>
+      <w:proofErr w:type="spellEnd"/>
+      <w:r>
+        <w:t xml:space="preserve"> </w:t>
+      </w:r>
+      <w:proofErr w:type="spellStart"/>
+      <w:r>
+        <w:t>membutuhakn</w:t>
+      </w:r>
+      <w:proofErr w:type="spellEnd"/>
+      <w:r>
+        <w:t xml:space="preserve"> </w:t>
+      </w:r>
+      <w:proofErr w:type="spellStart"/>
+      <w:r>
+        <w:t>ux</w:t>
+      </w:r>
+      <w:proofErr w:type="spellEnd"/>
+      <w:r>
+        <w:t xml:space="preserve"> </w:t>
+      </w:r>
+      <w:proofErr w:type="spellStart"/>
+      <w:r>
+        <w:t>tidqak</w:t>
+      </w:r>
+      <w:proofErr w:type="spellEnd"/>
+      <w:r>
+        <w:t xml:space="preserve"> </w:t>
+      </w:r>
+      <w:proofErr w:type="spellStart"/>
+      <w:r>
+        <w:t>hanya</w:t>
+      </w:r>
+      <w:proofErr w:type="spellEnd"/>
+      <w:r>
+        <w:t xml:space="preserve"> </w:t>
+      </w:r>
+      <w:proofErr w:type="spellStart"/>
+      <w:r>
+        <w:t>pada</w:t>
+      </w:r>
+      <w:proofErr w:type="spellEnd"/>
+      <w:r>
+        <w:t xml:space="preserve"> </w:t>
+      </w:r>
+      <w:proofErr w:type="spellStart"/>
+      <w:r>
+        <w:t>perusahaan</w:t>
+      </w:r>
+      <w:proofErr w:type="spellEnd"/>
+      <w:r>
+        <w:t xml:space="preserve"> start up </w:t>
+      </w:r>
+      <w:proofErr w:type="spellStart"/>
+      <w:r>
+        <w:t>saja</w:t>
+      </w:r>
+      <w:proofErr w:type="spellEnd"/>
+      <w:r>
+        <w:t xml:space="preserve">. </w:t>
+      </w:r>
+      <w:proofErr w:type="spellStart"/>
+      <w:r>
+        <w:t>Pentinga</w:t>
+      </w:r>
+      <w:proofErr w:type="spellEnd"/>
+      <w:r>
+        <w:t xml:space="preserve"> </w:t>
+      </w:r>
+      <w:proofErr w:type="spellStart"/>
+      <w:r>
+        <w:t>ux</w:t>
+      </w:r>
+      <w:proofErr w:type="spellEnd"/>
+      <w:r>
+        <w:t xml:space="preserve"> </w:t>
+      </w:r>
+      <w:proofErr w:type="spellStart"/>
+      <w:r>
+        <w:t>dalam</w:t>
+      </w:r>
+      <w:proofErr w:type="spellEnd"/>
+      <w:r>
+        <w:t xml:space="preserve"> </w:t>
+      </w:r>
+      <w:proofErr w:type="spellStart"/>
+      <w:r>
+        <w:t>sebuah</w:t>
+      </w:r>
+      <w:proofErr w:type="spellEnd"/>
+      <w:r>
+        <w:t xml:space="preserve"> </w:t>
+      </w:r>
+      <w:proofErr w:type="spellStart"/>
+      <w:r>
+        <w:t>produk</w:t>
+      </w:r>
+      <w:proofErr w:type="spellEnd"/>
+      <w:r>
+        <w:t xml:space="preserve">. </w:t>
       </w:r>
     </w:p>
     <w:p>
@@ -106,8 +528,119 @@
         <w:pStyle w:val="ListParagraph"/>
         <w:ind w:left="360"/>
       </w:pPr>
-      <w:r>
-        <w:t>Tanpa yux research mustahi;  tim desain dapat memenihiu kebutuhan pengguna, yang tentunya penting dalam pengembangan produk.</w:t>
+      <w:proofErr w:type="spellStart"/>
+      <w:r>
+        <w:t>Tanpa</w:t>
+      </w:r>
+      <w:proofErr w:type="spellEnd"/>
+      <w:r>
+        <w:t xml:space="preserve"> </w:t>
+      </w:r>
+      <w:proofErr w:type="spellStart"/>
+      <w:r>
+        <w:t>yux</w:t>
+      </w:r>
+      <w:proofErr w:type="spellEnd"/>
+      <w:r>
+        <w:t xml:space="preserve"> research </w:t>
+      </w:r>
+      <w:proofErr w:type="spellStart"/>
+      <w:r>
+        <w:t>mustahi</w:t>
+      </w:r>
+      <w:proofErr w:type="spellEnd"/>
+      <w:proofErr w:type="gramStart"/>
+      <w:r>
+        <w:t xml:space="preserve">;  </w:t>
+      </w:r>
+      <w:proofErr w:type="spellStart"/>
+      <w:r>
+        <w:t>tim</w:t>
+      </w:r>
+      <w:proofErr w:type="spellEnd"/>
+      <w:proofErr w:type="gramEnd"/>
+      <w:r>
+        <w:t xml:space="preserve"> </w:t>
+      </w:r>
+      <w:proofErr w:type="spellStart"/>
+      <w:r>
+        <w:t>desain</w:t>
+      </w:r>
+      <w:proofErr w:type="spellEnd"/>
+      <w:r>
+        <w:t xml:space="preserve"> </w:t>
+      </w:r>
+      <w:proofErr w:type="spellStart"/>
+      <w:r>
+        <w:t>dapat</w:t>
+      </w:r>
+      <w:proofErr w:type="spellEnd"/>
+      <w:r>
+        <w:t xml:space="preserve"> </w:t>
+      </w:r>
+      <w:proofErr w:type="spellStart"/>
+      <w:r>
+        <w:t>memenihiu</w:t>
+      </w:r>
+      <w:proofErr w:type="spellEnd"/>
+      <w:r>
+        <w:t xml:space="preserve"> </w:t>
+      </w:r>
+      <w:proofErr w:type="spellStart"/>
+      <w:r>
+        <w:t>kebutuhan</w:t>
+      </w:r>
+      <w:proofErr w:type="spellEnd"/>
+      <w:r>
+        <w:t xml:space="preserve"> </w:t>
+      </w:r>
+      <w:proofErr w:type="spellStart"/>
+      <w:r>
+        <w:t>pengguna</w:t>
+      </w:r>
+      <w:proofErr w:type="spellEnd"/>
+      <w:r>
+        <w:t xml:space="preserve">, yang </w:t>
+      </w:r>
+      <w:proofErr w:type="spellStart"/>
+      <w:r>
+        <w:t>tentunya</w:t>
+      </w:r>
+      <w:proofErr w:type="spellEnd"/>
+      <w:r>
+        <w:t xml:space="preserve"> </w:t>
+      </w:r>
+      <w:proofErr w:type="spellStart"/>
+      <w:r>
+        <w:t>penting</w:t>
+      </w:r>
+      <w:proofErr w:type="spellEnd"/>
+      <w:r>
+        <w:t xml:space="preserve"> </w:t>
+      </w:r>
+      <w:proofErr w:type="spellStart"/>
+      <w:r>
+        <w:t>dalam</w:t>
+      </w:r>
+      <w:proofErr w:type="spellEnd"/>
+      <w:r>
+        <w:t xml:space="preserve"> </w:t>
+      </w:r>
+      <w:proofErr w:type="spellStart"/>
+      <w:r>
+        <w:t>pengembangan</w:t>
+      </w:r>
+      <w:proofErr w:type="spellEnd"/>
+      <w:r>
+        <w:t xml:space="preserve"> </w:t>
+      </w:r>
+      <w:proofErr w:type="spellStart"/>
+      <w:r>
+        <w:t>produk</w:t>
+      </w:r>
+      <w:proofErr w:type="spellEnd"/>
+      <w:r>
+        <w:t>.</w:t>
       </w:r>
     </w:p>
     <w:p>
@@ -121,32 +654,378 @@
         <w:pStyle w:val="Heading1"/>
       </w:pPr>
       <w:r>
-        <w:t>2.1 Kapan UX reseact dilakukan</w:t>
-      </w:r>
+        <w:t xml:space="preserve">2.1 </w:t>
+      </w:r>
+      <w:proofErr w:type="spellStart"/>
+      <w:r>
+        <w:t>Kapan</w:t>
+      </w:r>
+      <w:proofErr w:type="spellEnd"/>
+      <w:r>
+        <w:t xml:space="preserve"> UX </w:t>
+      </w:r>
+      <w:proofErr w:type="spellStart"/>
+      <w:r>
+        <w:t>reseact</w:t>
+      </w:r>
+      <w:proofErr w:type="spellEnd"/>
+      <w:r>
+        <w:t xml:space="preserve"> </w:t>
+      </w:r>
+      <w:proofErr w:type="spellStart"/>
+      <w:r>
+        <w:t>dilakukan</w:t>
+      </w:r>
+      <w:proofErr w:type="spellEnd"/>
     </w:p>
     <w:p>
-      <w:r>
-        <w:t xml:space="preserve">Ux research dilakukan sesuai kebutuhan idealnya </w:t>
+      <w:proofErr w:type="spellStart"/>
+      <w:r>
+        <w:t>Ux</w:t>
+      </w:r>
+      <w:proofErr w:type="spellEnd"/>
+      <w:r>
+        <w:t xml:space="preserve"> research </w:t>
+      </w:r>
+      <w:proofErr w:type="spellStart"/>
+      <w:r>
+        <w:t>dilakukan</w:t>
+      </w:r>
+      <w:proofErr w:type="spellEnd"/>
+      <w:r>
+        <w:t xml:space="preserve"> </w:t>
+      </w:r>
+      <w:proofErr w:type="spellStart"/>
+      <w:r>
+        <w:t>sesuai</w:t>
+      </w:r>
+      <w:proofErr w:type="spellEnd"/>
+      <w:r>
+        <w:t xml:space="preserve"> </w:t>
+      </w:r>
+      <w:proofErr w:type="spellStart"/>
+      <w:r>
+        <w:t>kebutuhan</w:t>
+      </w:r>
+      <w:proofErr w:type="spellEnd"/>
+      <w:r>
+        <w:t xml:space="preserve"> </w:t>
+      </w:r>
+      <w:proofErr w:type="spellStart"/>
+      <w:r>
+        <w:t>idealnya</w:t>
+      </w:r>
+      <w:proofErr w:type="spellEnd"/>
+      <w:r>
+        <w:t xml:space="preserve"> </w:t>
       </w:r>
     </w:p>
     <w:p>
-      <w:r>
-        <w:t>Discover : mengetahui apa yang perlu kita ketahui</w:t>
-      </w:r>
+      <w:proofErr w:type="gramStart"/>
+      <w:r>
+        <w:t>Discover :</w:t>
+      </w:r>
+      <w:proofErr w:type="gramEnd"/>
+      <w:r>
+        <w:t xml:space="preserve"> </w:t>
+      </w:r>
+      <w:proofErr w:type="spellStart"/>
+      <w:r>
+        <w:t>mengetahui</w:t>
+      </w:r>
+      <w:proofErr w:type="spellEnd"/>
+      <w:r>
+        <w:t xml:space="preserve"> </w:t>
+      </w:r>
+      <w:proofErr w:type="spellStart"/>
+      <w:r>
+        <w:t>apa</w:t>
+      </w:r>
+      <w:proofErr w:type="spellEnd"/>
+      <w:r>
+        <w:t xml:space="preserve"> yang </w:t>
+      </w:r>
+      <w:proofErr w:type="spellStart"/>
+      <w:r>
+        <w:t>perlu</w:t>
+      </w:r>
+      <w:proofErr w:type="spellEnd"/>
+      <w:r>
+        <w:t xml:space="preserve"> </w:t>
+      </w:r>
+      <w:proofErr w:type="spellStart"/>
+      <w:r>
+        <w:t>kita</w:t>
+      </w:r>
+      <w:proofErr w:type="spellEnd"/>
+      <w:r>
+        <w:t xml:space="preserve"> </w:t>
+      </w:r>
+      <w:proofErr w:type="spellStart"/>
+      <w:r>
+        <w:t>ketahui</w:t>
+      </w:r>
+      <w:proofErr w:type="spellEnd"/>
     </w:p>
     <w:p>
-      <w:r>
-        <w:t>Explor : memahami apa yang terjadi terhapap masalah, apa saja yg dibutuhkan pengguna</w:t>
-      </w:r>
+      <w:proofErr w:type="spellStart"/>
+      <w:proofErr w:type="gramStart"/>
+      <w:r>
+        <w:t>Explor</w:t>
+      </w:r>
+      <w:proofErr w:type="spellEnd"/>
+      <w:r>
+        <w:t xml:space="preserve"> :</w:t>
+      </w:r>
+      <w:proofErr w:type="gramEnd"/>
+      <w:r>
+        <w:t xml:space="preserve"> </w:t>
+      </w:r>
+      <w:proofErr w:type="spellStart"/>
+      <w:r>
+        <w:t>memahami</w:t>
+      </w:r>
+      <w:proofErr w:type="spellEnd"/>
+      <w:r>
+        <w:t xml:space="preserve"> </w:t>
+      </w:r>
+      <w:proofErr w:type="spellStart"/>
+      <w:r>
+        <w:t>apa</w:t>
+      </w:r>
+      <w:proofErr w:type="spellEnd"/>
+      <w:r>
+        <w:t xml:space="preserve"> yang </w:t>
+      </w:r>
+      <w:proofErr w:type="spellStart"/>
+      <w:r>
+        <w:t>terjadi</w:t>
+      </w:r>
+      <w:proofErr w:type="spellEnd"/>
+      <w:r>
+        <w:t xml:space="preserve"> </w:t>
+      </w:r>
+      <w:proofErr w:type="spellStart"/>
+      <w:r>
+        <w:t>terhapap</w:t>
+      </w:r>
+      <w:proofErr w:type="spellEnd"/>
+      <w:r>
+        <w:t xml:space="preserve"> </w:t>
+      </w:r>
+      <w:proofErr w:type="spellStart"/>
+      <w:r>
+        <w:t>masalah</w:t>
+      </w:r>
+      <w:proofErr w:type="spellEnd"/>
+      <w:r>
+        <w:t xml:space="preserve">, </w:t>
+      </w:r>
+      <w:proofErr w:type="spellStart"/>
+      <w:r>
+        <w:t>apa</w:t>
+      </w:r>
+      <w:proofErr w:type="spellEnd"/>
+      <w:r>
+        <w:t xml:space="preserve"> </w:t>
+      </w:r>
+      <w:proofErr w:type="spellStart"/>
+      <w:r>
+        <w:t>saja</w:t>
+      </w:r>
+      <w:proofErr w:type="spellEnd"/>
+      <w:r>
+        <w:t xml:space="preserve"> </w:t>
+      </w:r>
+      <w:proofErr w:type="spellStart"/>
+      <w:r>
+        <w:t>yg</w:t>
+      </w:r>
+      <w:proofErr w:type="spellEnd"/>
+      <w:r>
+        <w:t xml:space="preserve"> </w:t>
+      </w:r>
+      <w:proofErr w:type="spellStart"/>
+      <w:r>
+        <w:t>dibutuhkan</w:t>
+      </w:r>
+      <w:proofErr w:type="spellEnd"/>
+      <w:r>
+        <w:t xml:space="preserve"> </w:t>
+      </w:r>
+      <w:proofErr w:type="spellStart"/>
+      <w:r>
+        <w:t>pengguna</w:t>
+      </w:r>
+      <w:proofErr w:type="spellEnd"/>
     </w:p>
     <w:p>
-      <w:r>
-        <w:t>Testing  : menguji ke mereka untuk dapat mendapatkan validasi dari hipotesa hipitesa yang kita miliki</w:t>
-      </w:r>
+      <w:proofErr w:type="gramStart"/>
+      <w:r>
+        <w:t>Testing  :</w:t>
+      </w:r>
+      <w:proofErr w:type="gramEnd"/>
+      <w:r>
+        <w:t xml:space="preserve"> </w:t>
+      </w:r>
+      <w:proofErr w:type="spellStart"/>
+      <w:r>
+        <w:t>menguji</w:t>
+      </w:r>
+      <w:proofErr w:type="spellEnd"/>
+      <w:r>
+        <w:t xml:space="preserve"> </w:t>
+      </w:r>
+      <w:proofErr w:type="spellStart"/>
+      <w:r>
+        <w:t>ke</w:t>
+      </w:r>
+      <w:proofErr w:type="spellEnd"/>
+      <w:r>
+        <w:t xml:space="preserve"> </w:t>
+      </w:r>
+      <w:proofErr w:type="spellStart"/>
+      <w:r>
+        <w:t>mereka</w:t>
+      </w:r>
+      <w:proofErr w:type="spellEnd"/>
+      <w:r>
+        <w:t xml:space="preserve"> </w:t>
+      </w:r>
+      <w:proofErr w:type="spellStart"/>
+      <w:r>
+        <w:t>untuk</w:t>
+      </w:r>
+      <w:proofErr w:type="spellEnd"/>
+      <w:r>
+        <w:t xml:space="preserve"> </w:t>
+      </w:r>
+      <w:proofErr w:type="spellStart"/>
+      <w:r>
+        <w:t>dapat</w:t>
+      </w:r>
+      <w:proofErr w:type="spellEnd"/>
+      <w:r>
+        <w:t xml:space="preserve"> </w:t>
+      </w:r>
+      <w:proofErr w:type="spellStart"/>
+      <w:r>
+        <w:t>mendapatkan</w:t>
+      </w:r>
+      <w:proofErr w:type="spellEnd"/>
+      <w:r>
+        <w:t xml:space="preserve"> </w:t>
+      </w:r>
+      <w:proofErr w:type="spellStart"/>
+      <w:r>
+        <w:t>validasi</w:t>
+      </w:r>
+      <w:proofErr w:type="spellEnd"/>
+      <w:r>
+        <w:t xml:space="preserve"> </w:t>
+      </w:r>
+      <w:proofErr w:type="spellStart"/>
+      <w:r>
+        <w:t>dari</w:t>
+      </w:r>
+      <w:proofErr w:type="spellEnd"/>
+      <w:r>
+        <w:t xml:space="preserve"> </w:t>
+      </w:r>
+      <w:proofErr w:type="spellStart"/>
+      <w:r>
+        <w:t>hipotesa</w:t>
+      </w:r>
+      <w:proofErr w:type="spellEnd"/>
+      <w:r>
+        <w:t xml:space="preserve"> </w:t>
+      </w:r>
+      <w:proofErr w:type="spellStart"/>
+      <w:r>
+        <w:t>hipitesa</w:t>
+      </w:r>
+      <w:proofErr w:type="spellEnd"/>
+      <w:r>
+        <w:t xml:space="preserve"> yang </w:t>
+      </w:r>
+      <w:proofErr w:type="spellStart"/>
+      <w:r>
+        <w:t>kita</w:t>
+      </w:r>
+      <w:proofErr w:type="spellEnd"/>
+      <w:r>
+        <w:t xml:space="preserve"> </w:t>
+      </w:r>
+      <w:proofErr w:type="spellStart"/>
+      <w:r>
+        <w:t>miliki</w:t>
+      </w:r>
+      <w:proofErr w:type="spellEnd"/>
     </w:p>
     <w:p>
-      <w:r>
-        <w:t>Listen : Menxaparkan feedback dari yang telah dirilis, untuk kedepannya opportunity untuk improve</w:t>
+      <w:proofErr w:type="gramStart"/>
+      <w:r>
+        <w:t>Listen :</w:t>
+      </w:r>
+      <w:proofErr w:type="gramEnd"/>
+      <w:r>
+        <w:t xml:space="preserve"> </w:t>
+      </w:r>
+      <w:proofErr w:type="spellStart"/>
+      <w:r>
+        <w:t>Menxaparkan</w:t>
+      </w:r>
+      <w:proofErr w:type="spellEnd"/>
+      <w:r>
+        <w:t xml:space="preserve"> feedback </w:t>
+      </w:r>
+      <w:proofErr w:type="spellStart"/>
+      <w:r>
+        <w:t>dari</w:t>
+      </w:r>
+      <w:proofErr w:type="spellEnd"/>
+      <w:r>
+        <w:t xml:space="preserve"> yang </w:t>
+      </w:r>
+      <w:proofErr w:type="spellStart"/>
+      <w:r>
+        <w:t>telah</w:t>
+      </w:r>
+      <w:proofErr w:type="spellEnd"/>
+      <w:r>
+        <w:t xml:space="preserve"> </w:t>
+      </w:r>
+      <w:proofErr w:type="spellStart"/>
+      <w:r>
+        <w:t>dirilis</w:t>
+      </w:r>
+      <w:proofErr w:type="spellEnd"/>
+      <w:r>
+        <w:t xml:space="preserve">, </w:t>
+      </w:r>
+      <w:proofErr w:type="spellStart"/>
+      <w:r>
+        <w:t>untuk</w:t>
+      </w:r>
+      <w:proofErr w:type="spellEnd"/>
+      <w:r>
+        <w:t xml:space="preserve"> </w:t>
+      </w:r>
+      <w:proofErr w:type="spellStart"/>
+      <w:r>
+        <w:t>kedepannya</w:t>
+      </w:r>
+      <w:proofErr w:type="spellEnd"/>
+      <w:r>
+        <w:t xml:space="preserve"> opportunity </w:t>
+      </w:r>
+      <w:proofErr w:type="spellStart"/>
+      <w:r>
+        <w:t>untuk</w:t>
+      </w:r>
+      <w:proofErr w:type="spellEnd"/>
+      <w:r>
+        <w:t xml:space="preserve"> improve</w:t>
       </w:r>
     </w:p>
     <w:p/>
@@ -154,93 +1033,1787 @@
       <w:pPr>
         <w:pStyle w:val="Heading3"/>
       </w:pPr>
-      <w:r>
-        <w:t>Metode Metode UX Research(1)</w:t>
+      <w:proofErr w:type="spellStart"/>
+      <w:r>
+        <w:t>Metode</w:t>
+      </w:r>
+      <w:proofErr w:type="spellEnd"/>
+      <w:r>
+        <w:t xml:space="preserve"> </w:t>
+      </w:r>
+      <w:proofErr w:type="spellStart"/>
+      <w:r>
+        <w:t>Metode</w:t>
+      </w:r>
+      <w:proofErr w:type="spellEnd"/>
+      <w:r>
+        <w:t xml:space="preserve"> UX </w:t>
+      </w:r>
+      <w:proofErr w:type="gramStart"/>
+      <w:r>
+        <w:t>Research(</w:t>
+      </w:r>
+      <w:proofErr w:type="gramEnd"/>
+      <w:r>
+        <w:t>1)</w:t>
       </w:r>
     </w:p>
     <w:p/>
     <w:p>
-      <w:r>
-        <w:t>Kualitatif kuantitatif dll</w:t>
-      </w:r>
+      <w:proofErr w:type="spellStart"/>
+      <w:r>
+        <w:t>Kualitatif</w:t>
+      </w:r>
+      <w:proofErr w:type="spellEnd"/>
+      <w:r>
+        <w:t xml:space="preserve"> </w:t>
+      </w:r>
+      <w:proofErr w:type="spellStart"/>
+      <w:r>
+        <w:t>kuantitatif</w:t>
+      </w:r>
+      <w:proofErr w:type="spellEnd"/>
+      <w:r>
+        <w:t xml:space="preserve"> </w:t>
+      </w:r>
+      <w:proofErr w:type="spellStart"/>
+      <w:r>
+        <w:t>dll</w:t>
+      </w:r>
+      <w:proofErr w:type="spellEnd"/>
     </w:p>
     <w:p>
       <w:r>
-        <w:t xml:space="preserve"> Percakapan satu persatu ;l untuk mengetahui suatu yg mendalam, konteks apa yang mereka lakukan, apa yg dipakai dan yang tidak dipakai, kita mau tau topic yang sifatnya sensitive, missal rahasia dagang</w:t>
-      </w:r>
+        <w:t xml:space="preserve"> </w:t>
+      </w:r>
+      <w:proofErr w:type="spellStart"/>
+      <w:r>
+        <w:t>Percakapan</w:t>
+      </w:r>
+      <w:proofErr w:type="spellEnd"/>
+      <w:r>
+        <w:t xml:space="preserve"> </w:t>
+      </w:r>
+      <w:proofErr w:type="spellStart"/>
+      <w:r>
+        <w:t>satu</w:t>
+      </w:r>
+      <w:proofErr w:type="spellEnd"/>
+      <w:r>
+        <w:t xml:space="preserve"> </w:t>
+      </w:r>
+      <w:proofErr w:type="spellStart"/>
+      <w:proofErr w:type="gramStart"/>
+      <w:r>
+        <w:t>persatu</w:t>
+      </w:r>
+      <w:proofErr w:type="spellEnd"/>
+      <w:r>
+        <w:t xml:space="preserve"> ;l</w:t>
+      </w:r>
+      <w:proofErr w:type="gramEnd"/>
+      <w:r>
+        <w:t xml:space="preserve"> </w:t>
+      </w:r>
+      <w:proofErr w:type="spellStart"/>
+      <w:r>
+        <w:t>untuk</w:t>
+      </w:r>
+      <w:proofErr w:type="spellEnd"/>
+      <w:r>
+        <w:t xml:space="preserve"> </w:t>
+      </w:r>
+      <w:proofErr w:type="spellStart"/>
+      <w:r>
+        <w:t>mengetahui</w:t>
+      </w:r>
+      <w:proofErr w:type="spellEnd"/>
+      <w:r>
+        <w:t xml:space="preserve"> </w:t>
+      </w:r>
+      <w:proofErr w:type="spellStart"/>
+      <w:r>
+        <w:t>suatu</w:t>
+      </w:r>
+      <w:proofErr w:type="spellEnd"/>
+      <w:r>
+        <w:t xml:space="preserve"> </w:t>
+      </w:r>
+      <w:proofErr w:type="spellStart"/>
+      <w:r>
+        <w:t>yg</w:t>
+      </w:r>
+      <w:proofErr w:type="spellEnd"/>
+      <w:r>
+        <w:t xml:space="preserve"> </w:t>
+      </w:r>
+      <w:proofErr w:type="spellStart"/>
+      <w:r>
+        <w:t>mendalam</w:t>
+      </w:r>
+      <w:proofErr w:type="spellEnd"/>
+      <w:r>
+        <w:t xml:space="preserve">, </w:t>
+      </w:r>
+      <w:proofErr w:type="spellStart"/>
+      <w:r>
+        <w:t>konteks</w:t>
+      </w:r>
+      <w:proofErr w:type="spellEnd"/>
+      <w:r>
+        <w:t xml:space="preserve"> </w:t>
+      </w:r>
+      <w:proofErr w:type="spellStart"/>
+      <w:r>
+        <w:t>apa</w:t>
+      </w:r>
+      <w:proofErr w:type="spellEnd"/>
+      <w:r>
+        <w:t xml:space="preserve"> yang </w:t>
+      </w:r>
+      <w:proofErr w:type="spellStart"/>
+      <w:r>
+        <w:t>mereka</w:t>
+      </w:r>
+      <w:proofErr w:type="spellEnd"/>
+      <w:r>
+        <w:t xml:space="preserve"> </w:t>
+      </w:r>
+      <w:proofErr w:type="spellStart"/>
+      <w:r>
+        <w:t>lakukan</w:t>
+      </w:r>
+      <w:proofErr w:type="spellEnd"/>
+      <w:r>
+        <w:t xml:space="preserve">, </w:t>
+      </w:r>
+      <w:proofErr w:type="spellStart"/>
+      <w:r>
+        <w:t>apa</w:t>
+      </w:r>
+      <w:proofErr w:type="spellEnd"/>
+      <w:r>
+        <w:t xml:space="preserve"> </w:t>
+      </w:r>
+      <w:proofErr w:type="spellStart"/>
+      <w:r>
+        <w:t>yg</w:t>
+      </w:r>
+      <w:proofErr w:type="spellEnd"/>
+      <w:r>
+        <w:t xml:space="preserve"> </w:t>
+      </w:r>
+      <w:proofErr w:type="spellStart"/>
+      <w:r>
+        <w:t>dipakai</w:t>
+      </w:r>
+      <w:proofErr w:type="spellEnd"/>
+      <w:r>
+        <w:t xml:space="preserve"> </w:t>
+      </w:r>
+      <w:proofErr w:type="spellStart"/>
+      <w:r>
+        <w:t>dan</w:t>
+      </w:r>
+      <w:proofErr w:type="spellEnd"/>
+      <w:r>
+        <w:t xml:space="preserve"> yang </w:t>
+      </w:r>
+      <w:proofErr w:type="spellStart"/>
+      <w:r>
+        <w:t>tidak</w:t>
+      </w:r>
+      <w:proofErr w:type="spellEnd"/>
+      <w:r>
+        <w:t xml:space="preserve"> </w:t>
+      </w:r>
+      <w:proofErr w:type="spellStart"/>
+      <w:r>
+        <w:t>dipakai</w:t>
+      </w:r>
+      <w:proofErr w:type="spellEnd"/>
+      <w:r>
+        <w:t xml:space="preserve">, </w:t>
+      </w:r>
+      <w:proofErr w:type="spellStart"/>
+      <w:r>
+        <w:t>kita</w:t>
+      </w:r>
+      <w:proofErr w:type="spellEnd"/>
+      <w:r>
+        <w:t xml:space="preserve"> </w:t>
+      </w:r>
+      <w:proofErr w:type="spellStart"/>
+      <w:r>
+        <w:t>mau</w:t>
+      </w:r>
+      <w:proofErr w:type="spellEnd"/>
+      <w:r>
+        <w:t xml:space="preserve"> tau topic yang </w:t>
+      </w:r>
+      <w:proofErr w:type="spellStart"/>
+      <w:r>
+        <w:t>sifatnya</w:t>
+      </w:r>
+      <w:proofErr w:type="spellEnd"/>
+      <w:r>
+        <w:t xml:space="preserve"> sensitive, missal </w:t>
+      </w:r>
+      <w:proofErr w:type="spellStart"/>
+      <w:r>
+        <w:t>rahasia</w:t>
+      </w:r>
+      <w:proofErr w:type="spellEnd"/>
+      <w:r>
+        <w:t xml:space="preserve"> </w:t>
+      </w:r>
+      <w:proofErr w:type="spellStart"/>
+      <w:r>
+        <w:t>dagang</w:t>
+      </w:r>
+      <w:proofErr w:type="spellEnd"/>
     </w:p>
     <w:p>
+      <w:proofErr w:type="spellStart"/>
       <w:r>
         <w:lastRenderedPageBreak/>
-        <w:t>Studi entnografi : kehidupan sehari hari partisipan, lebih kekontext natural missal dirmah ditoko diwarung yg diharap mendatangi mereka kekehidpan sehari hari, untuk meminim missal akses inter mereka susah akses utk boking obline susah</w:t>
-      </w:r>
+        <w:t>Studi</w:t>
+      </w:r>
+      <w:proofErr w:type="spellEnd"/>
+      <w:r>
+        <w:t xml:space="preserve"> </w:t>
+      </w:r>
+      <w:proofErr w:type="spellStart"/>
+      <w:proofErr w:type="gramStart"/>
+      <w:r>
+        <w:t>entnografi</w:t>
+      </w:r>
+      <w:proofErr w:type="spellEnd"/>
+      <w:r>
+        <w:t xml:space="preserve"> :</w:t>
+      </w:r>
+      <w:proofErr w:type="gramEnd"/>
+      <w:r>
+        <w:t xml:space="preserve"> </w:t>
+      </w:r>
+      <w:proofErr w:type="spellStart"/>
+      <w:r>
+        <w:t>kehidupan</w:t>
+      </w:r>
+      <w:proofErr w:type="spellEnd"/>
+      <w:r>
+        <w:t xml:space="preserve"> </w:t>
+      </w:r>
+      <w:proofErr w:type="spellStart"/>
+      <w:r>
+        <w:t>sehari</w:t>
+      </w:r>
+      <w:proofErr w:type="spellEnd"/>
+      <w:r>
+        <w:t xml:space="preserve"> </w:t>
+      </w:r>
+      <w:proofErr w:type="spellStart"/>
+      <w:r>
+        <w:t>hari</w:t>
+      </w:r>
+      <w:proofErr w:type="spellEnd"/>
+      <w:r>
+        <w:t xml:space="preserve"> </w:t>
+      </w:r>
+      <w:proofErr w:type="spellStart"/>
+      <w:r>
+        <w:t>partisipan</w:t>
+      </w:r>
+      <w:proofErr w:type="spellEnd"/>
+      <w:r>
+        <w:t xml:space="preserve">, </w:t>
+      </w:r>
+      <w:proofErr w:type="spellStart"/>
+      <w:r>
+        <w:t>lebih</w:t>
+      </w:r>
+      <w:proofErr w:type="spellEnd"/>
+      <w:r>
+        <w:t xml:space="preserve"> </w:t>
+      </w:r>
+      <w:proofErr w:type="spellStart"/>
+      <w:r>
+        <w:t>kekontext</w:t>
+      </w:r>
+      <w:proofErr w:type="spellEnd"/>
+      <w:r>
+        <w:t xml:space="preserve"> natural missal </w:t>
+      </w:r>
+      <w:proofErr w:type="spellStart"/>
+      <w:r>
+        <w:t>dirmah</w:t>
+      </w:r>
+      <w:proofErr w:type="spellEnd"/>
+      <w:r>
+        <w:t xml:space="preserve"> </w:t>
+      </w:r>
+      <w:proofErr w:type="spellStart"/>
+      <w:r>
+        <w:t>ditoko</w:t>
+      </w:r>
+      <w:proofErr w:type="spellEnd"/>
+      <w:r>
+        <w:t xml:space="preserve"> </w:t>
+      </w:r>
+      <w:proofErr w:type="spellStart"/>
+      <w:r>
+        <w:t>diwarung</w:t>
+      </w:r>
+      <w:proofErr w:type="spellEnd"/>
+      <w:r>
+        <w:t xml:space="preserve"> </w:t>
+      </w:r>
+      <w:proofErr w:type="spellStart"/>
+      <w:r>
+        <w:t>yg</w:t>
+      </w:r>
+      <w:proofErr w:type="spellEnd"/>
+      <w:r>
+        <w:t xml:space="preserve"> </w:t>
+      </w:r>
+      <w:proofErr w:type="spellStart"/>
+      <w:r>
+        <w:t>diharap</w:t>
+      </w:r>
+      <w:proofErr w:type="spellEnd"/>
+      <w:r>
+        <w:t xml:space="preserve"> </w:t>
+      </w:r>
+      <w:proofErr w:type="spellStart"/>
+      <w:r>
+        <w:t>mendatangi</w:t>
+      </w:r>
+      <w:proofErr w:type="spellEnd"/>
+      <w:r>
+        <w:t xml:space="preserve"> </w:t>
+      </w:r>
+      <w:proofErr w:type="spellStart"/>
+      <w:r>
+        <w:t>mereka</w:t>
+      </w:r>
+      <w:proofErr w:type="spellEnd"/>
+      <w:r>
+        <w:t xml:space="preserve"> </w:t>
+      </w:r>
+      <w:proofErr w:type="spellStart"/>
+      <w:r>
+        <w:t>kekehidpan</w:t>
+      </w:r>
+      <w:proofErr w:type="spellEnd"/>
+      <w:r>
+        <w:t xml:space="preserve"> </w:t>
+      </w:r>
+      <w:proofErr w:type="spellStart"/>
+      <w:r>
+        <w:t>sehari</w:t>
+      </w:r>
+      <w:proofErr w:type="spellEnd"/>
+      <w:r>
+        <w:t xml:space="preserve"> </w:t>
+      </w:r>
+      <w:proofErr w:type="spellStart"/>
+      <w:r>
+        <w:t>hari</w:t>
+      </w:r>
+      <w:proofErr w:type="spellEnd"/>
+      <w:r>
+        <w:t xml:space="preserve">, </w:t>
+      </w:r>
+      <w:proofErr w:type="spellStart"/>
+      <w:r>
+        <w:t>untuk</w:t>
+      </w:r>
+      <w:proofErr w:type="spellEnd"/>
+      <w:r>
+        <w:t xml:space="preserve"> </w:t>
+      </w:r>
+      <w:proofErr w:type="spellStart"/>
+      <w:r>
+        <w:t>meminim</w:t>
+      </w:r>
+      <w:proofErr w:type="spellEnd"/>
+      <w:r>
+        <w:t xml:space="preserve"> missal </w:t>
+      </w:r>
+      <w:proofErr w:type="spellStart"/>
+      <w:r>
+        <w:t>akses</w:t>
+      </w:r>
+      <w:proofErr w:type="spellEnd"/>
+      <w:r>
+        <w:t xml:space="preserve"> inter </w:t>
+      </w:r>
+      <w:proofErr w:type="spellStart"/>
+      <w:r>
+        <w:t>mereka</w:t>
+      </w:r>
+      <w:proofErr w:type="spellEnd"/>
+      <w:r>
+        <w:t xml:space="preserve"> </w:t>
+      </w:r>
+      <w:proofErr w:type="spellStart"/>
+      <w:r>
+        <w:t>susah</w:t>
+      </w:r>
+      <w:proofErr w:type="spellEnd"/>
+      <w:r>
+        <w:t xml:space="preserve"> </w:t>
+      </w:r>
+      <w:proofErr w:type="spellStart"/>
+      <w:r>
+        <w:t>akses</w:t>
+      </w:r>
+      <w:proofErr w:type="spellEnd"/>
+      <w:r>
+        <w:t xml:space="preserve"> </w:t>
+      </w:r>
+      <w:proofErr w:type="spellStart"/>
+      <w:r>
+        <w:t>utk</w:t>
+      </w:r>
+      <w:proofErr w:type="spellEnd"/>
+      <w:r>
+        <w:t xml:space="preserve"> </w:t>
+      </w:r>
+      <w:proofErr w:type="spellStart"/>
+      <w:r>
+        <w:t>boking</w:t>
+      </w:r>
+      <w:proofErr w:type="spellEnd"/>
+      <w:r>
+        <w:t xml:space="preserve"> </w:t>
+      </w:r>
+      <w:proofErr w:type="spellStart"/>
+      <w:r>
+        <w:t>obline</w:t>
+      </w:r>
+      <w:proofErr w:type="spellEnd"/>
+      <w:r>
+        <w:t xml:space="preserve"> </w:t>
+      </w:r>
+      <w:proofErr w:type="spellStart"/>
+      <w:r>
+        <w:t>susah</w:t>
+      </w:r>
+      <w:proofErr w:type="spellEnd"/>
     </w:p>
     <w:p/>
     <w:p>
       <w:r>
-        <w:t xml:space="preserve">Usability testing : gabungan observasi dengan wawancara dengan partisipan menguji desain dan prototype, mengevaluasi solusi, apakah dah baik atau belum , ide apa yang perlukita terapkan untuk suatu hari dari feedbac feedback, </w:t>
+        <w:t xml:space="preserve">Usability </w:t>
+      </w:r>
+      <w:proofErr w:type="gramStart"/>
+      <w:r>
+        <w:t>testing :</w:t>
+      </w:r>
+      <w:proofErr w:type="gramEnd"/>
+      <w:r>
+        <w:t xml:space="preserve"> </w:t>
+      </w:r>
+      <w:proofErr w:type="spellStart"/>
+      <w:r>
+        <w:t>gabungan</w:t>
+      </w:r>
+      <w:proofErr w:type="spellEnd"/>
+      <w:r>
+        <w:t xml:space="preserve"> </w:t>
+      </w:r>
+      <w:proofErr w:type="spellStart"/>
+      <w:r>
+        <w:t>observasi</w:t>
+      </w:r>
+      <w:proofErr w:type="spellEnd"/>
+      <w:r>
+        <w:t xml:space="preserve"> </w:t>
+      </w:r>
+      <w:proofErr w:type="spellStart"/>
+      <w:r>
+        <w:t>dengan</w:t>
+      </w:r>
+      <w:proofErr w:type="spellEnd"/>
+      <w:r>
+        <w:t xml:space="preserve"> </w:t>
+      </w:r>
+      <w:proofErr w:type="spellStart"/>
+      <w:r>
+        <w:t>wawancara</w:t>
+      </w:r>
+      <w:proofErr w:type="spellEnd"/>
+      <w:r>
+        <w:t xml:space="preserve"> </w:t>
+      </w:r>
+      <w:proofErr w:type="spellStart"/>
+      <w:r>
+        <w:t>dengan</w:t>
+      </w:r>
+      <w:proofErr w:type="spellEnd"/>
+      <w:r>
+        <w:t xml:space="preserve"> </w:t>
+      </w:r>
+      <w:proofErr w:type="spellStart"/>
+      <w:r>
+        <w:t>partisipan</w:t>
+      </w:r>
+      <w:proofErr w:type="spellEnd"/>
+      <w:r>
+        <w:t xml:space="preserve"> </w:t>
+      </w:r>
+      <w:proofErr w:type="spellStart"/>
+      <w:r>
+        <w:t>menguji</w:t>
+      </w:r>
+      <w:proofErr w:type="spellEnd"/>
+      <w:r>
+        <w:t xml:space="preserve"> </w:t>
+      </w:r>
+      <w:proofErr w:type="spellStart"/>
+      <w:r>
+        <w:t>desain</w:t>
+      </w:r>
+      <w:proofErr w:type="spellEnd"/>
+      <w:r>
+        <w:t xml:space="preserve"> </w:t>
+      </w:r>
+      <w:proofErr w:type="spellStart"/>
+      <w:r>
+        <w:t>dan</w:t>
+      </w:r>
+      <w:proofErr w:type="spellEnd"/>
+      <w:r>
+        <w:t xml:space="preserve"> prototype, </w:t>
+      </w:r>
+      <w:proofErr w:type="spellStart"/>
+      <w:r>
+        <w:t>mengevaluasi</w:t>
+      </w:r>
+      <w:proofErr w:type="spellEnd"/>
+      <w:r>
+        <w:t xml:space="preserve"> </w:t>
+      </w:r>
+      <w:proofErr w:type="spellStart"/>
+      <w:r>
+        <w:t>solusi</w:t>
+      </w:r>
+      <w:proofErr w:type="spellEnd"/>
+      <w:r>
+        <w:t xml:space="preserve">, </w:t>
+      </w:r>
+      <w:proofErr w:type="spellStart"/>
+      <w:r>
+        <w:t>apakah</w:t>
+      </w:r>
+      <w:proofErr w:type="spellEnd"/>
+      <w:r>
+        <w:t xml:space="preserve"> dah </w:t>
+      </w:r>
+      <w:proofErr w:type="spellStart"/>
+      <w:r>
+        <w:t>baik</w:t>
+      </w:r>
+      <w:proofErr w:type="spellEnd"/>
+      <w:r>
+        <w:t xml:space="preserve"> </w:t>
+      </w:r>
+      <w:proofErr w:type="spellStart"/>
+      <w:r>
+        <w:t>atau</w:t>
+      </w:r>
+      <w:proofErr w:type="spellEnd"/>
+      <w:r>
+        <w:t xml:space="preserve"> </w:t>
+      </w:r>
+      <w:proofErr w:type="spellStart"/>
+      <w:r>
+        <w:t>belum</w:t>
+      </w:r>
+      <w:proofErr w:type="spellEnd"/>
+      <w:r>
+        <w:t xml:space="preserve"> , ide </w:t>
+      </w:r>
+      <w:proofErr w:type="spellStart"/>
+      <w:r>
+        <w:t>apa</w:t>
+      </w:r>
+      <w:proofErr w:type="spellEnd"/>
+      <w:r>
+        <w:t xml:space="preserve"> yang </w:t>
+      </w:r>
+      <w:proofErr w:type="spellStart"/>
+      <w:r>
+        <w:t>perlukita</w:t>
+      </w:r>
+      <w:proofErr w:type="spellEnd"/>
+      <w:r>
+        <w:t xml:space="preserve"> </w:t>
+      </w:r>
+      <w:proofErr w:type="spellStart"/>
+      <w:r>
+        <w:t>terapkan</w:t>
+      </w:r>
+      <w:proofErr w:type="spellEnd"/>
+      <w:r>
+        <w:t xml:space="preserve"> </w:t>
+      </w:r>
+      <w:proofErr w:type="spellStart"/>
+      <w:r>
+        <w:t>untuk</w:t>
+      </w:r>
+      <w:proofErr w:type="spellEnd"/>
+      <w:r>
+        <w:t xml:space="preserve"> </w:t>
+      </w:r>
+      <w:proofErr w:type="spellStart"/>
+      <w:r>
+        <w:t>suatu</w:t>
+      </w:r>
+      <w:proofErr w:type="spellEnd"/>
+      <w:r>
+        <w:t xml:space="preserve"> </w:t>
+      </w:r>
+      <w:proofErr w:type="spellStart"/>
+      <w:r>
+        <w:t>hari</w:t>
+      </w:r>
+      <w:proofErr w:type="spellEnd"/>
+      <w:r>
+        <w:t xml:space="preserve"> </w:t>
+      </w:r>
+      <w:proofErr w:type="spellStart"/>
+      <w:r>
+        <w:t>dari</w:t>
+      </w:r>
+      <w:proofErr w:type="spellEnd"/>
+      <w:r>
+        <w:t xml:space="preserve"> </w:t>
+      </w:r>
+      <w:proofErr w:type="spellStart"/>
+      <w:r>
+        <w:t>feedbac</w:t>
+      </w:r>
+      <w:proofErr w:type="spellEnd"/>
+      <w:r>
+        <w:t xml:space="preserve"> feedback, </w:t>
       </w:r>
     </w:p>
     <w:p/>
     <w:p>
       <w:r>
-        <w:t xml:space="preserve">Competitive Analisis : Mempelajari model bisnis, mengembangkan trend trend agar sesuai dengan demain yang ada pada masyaraat saat ini, SWOT juga, </w:t>
+        <w:t xml:space="preserve">Competitive </w:t>
+      </w:r>
+      <w:proofErr w:type="spellStart"/>
+      <w:proofErr w:type="gramStart"/>
+      <w:r>
+        <w:t>Analisis</w:t>
+      </w:r>
+      <w:proofErr w:type="spellEnd"/>
+      <w:r>
+        <w:t xml:space="preserve"> :</w:t>
+      </w:r>
+      <w:proofErr w:type="gramEnd"/>
+      <w:r>
+        <w:t xml:space="preserve"> </w:t>
+      </w:r>
+      <w:proofErr w:type="spellStart"/>
+      <w:r>
+        <w:t>Mempelajari</w:t>
+      </w:r>
+      <w:proofErr w:type="spellEnd"/>
+      <w:r>
+        <w:t xml:space="preserve"> model </w:t>
+      </w:r>
+      <w:proofErr w:type="spellStart"/>
+      <w:r>
+        <w:t>bisnis</w:t>
+      </w:r>
+      <w:proofErr w:type="spellEnd"/>
+      <w:r>
+        <w:t xml:space="preserve">, </w:t>
+      </w:r>
+      <w:proofErr w:type="spellStart"/>
+      <w:r>
+        <w:t>mengembangkan</w:t>
+      </w:r>
+      <w:proofErr w:type="spellEnd"/>
+      <w:r>
+        <w:t xml:space="preserve"> trend </w:t>
+      </w:r>
+      <w:proofErr w:type="spellStart"/>
+      <w:r>
+        <w:t>trend</w:t>
+      </w:r>
+      <w:proofErr w:type="spellEnd"/>
+      <w:r>
+        <w:t xml:space="preserve"> agar </w:t>
+      </w:r>
+      <w:proofErr w:type="spellStart"/>
+      <w:r>
+        <w:t>sesuai</w:t>
+      </w:r>
+      <w:proofErr w:type="spellEnd"/>
+      <w:r>
+        <w:t xml:space="preserve"> </w:t>
+      </w:r>
+      <w:proofErr w:type="spellStart"/>
+      <w:r>
+        <w:t>dengan</w:t>
+      </w:r>
+      <w:proofErr w:type="spellEnd"/>
+      <w:r>
+        <w:t xml:space="preserve"> </w:t>
+      </w:r>
+      <w:proofErr w:type="spellStart"/>
+      <w:r>
+        <w:t>demain</w:t>
+      </w:r>
+      <w:proofErr w:type="spellEnd"/>
+      <w:r>
+        <w:t xml:space="preserve"> yang </w:t>
+      </w:r>
+      <w:proofErr w:type="spellStart"/>
+      <w:r>
+        <w:t>ada</w:t>
+      </w:r>
+      <w:proofErr w:type="spellEnd"/>
+      <w:r>
+        <w:t xml:space="preserve"> </w:t>
+      </w:r>
+      <w:proofErr w:type="spellStart"/>
+      <w:r>
+        <w:t>pada</w:t>
+      </w:r>
+      <w:proofErr w:type="spellEnd"/>
+      <w:r>
+        <w:t xml:space="preserve"> </w:t>
+      </w:r>
+      <w:proofErr w:type="spellStart"/>
+      <w:r>
+        <w:t>masyaraat</w:t>
+      </w:r>
+      <w:proofErr w:type="spellEnd"/>
+      <w:r>
+        <w:t xml:space="preserve"> </w:t>
+      </w:r>
+      <w:proofErr w:type="spellStart"/>
+      <w:r>
+        <w:t>saat</w:t>
+      </w:r>
+      <w:proofErr w:type="spellEnd"/>
+      <w:r>
+        <w:t xml:space="preserve"> </w:t>
+      </w:r>
+      <w:proofErr w:type="spellStart"/>
+      <w:r>
+        <w:t>ini</w:t>
+      </w:r>
+      <w:proofErr w:type="spellEnd"/>
+      <w:r>
+        <w:t xml:space="preserve">, SWOT </w:t>
+      </w:r>
+      <w:proofErr w:type="spellStart"/>
+      <w:r>
+        <w:t>juga</w:t>
+      </w:r>
+      <w:proofErr w:type="spellEnd"/>
+      <w:r>
+        <w:t xml:space="preserve">, </w:t>
       </w:r>
     </w:p>
     <w:p/>
     <w:p>
-      <w:r>
-        <w:t xml:space="preserve">Survey : data angka melalui sekumpulan pertanyaan, orang bias anonym saat mengisi </w:t>
+      <w:proofErr w:type="gramStart"/>
+      <w:r>
+        <w:t>Survey :</w:t>
+      </w:r>
+      <w:proofErr w:type="gramEnd"/>
+      <w:r>
+        <w:t xml:space="preserve"> data </w:t>
+      </w:r>
+      <w:proofErr w:type="spellStart"/>
+      <w:r>
+        <w:t>angka</w:t>
+      </w:r>
+      <w:proofErr w:type="spellEnd"/>
+      <w:r>
+        <w:t xml:space="preserve"> </w:t>
+      </w:r>
+      <w:proofErr w:type="spellStart"/>
+      <w:r>
+        <w:t>melalui</w:t>
+      </w:r>
+      <w:proofErr w:type="spellEnd"/>
+      <w:r>
+        <w:t xml:space="preserve"> </w:t>
+      </w:r>
+      <w:proofErr w:type="spellStart"/>
+      <w:r>
+        <w:t>sekumpulan</w:t>
+      </w:r>
+      <w:proofErr w:type="spellEnd"/>
+      <w:r>
+        <w:t xml:space="preserve"> </w:t>
+      </w:r>
+      <w:proofErr w:type="spellStart"/>
+      <w:r>
+        <w:t>pertanyaan</w:t>
+      </w:r>
+      <w:proofErr w:type="spellEnd"/>
+      <w:r>
+        <w:t xml:space="preserve">, orang bias anonym </w:t>
+      </w:r>
+      <w:proofErr w:type="spellStart"/>
+      <w:r>
+        <w:t>saat</w:t>
+      </w:r>
+      <w:proofErr w:type="spellEnd"/>
+      <w:r>
+        <w:t xml:space="preserve"> </w:t>
+      </w:r>
+      <w:proofErr w:type="spellStart"/>
+      <w:r>
+        <w:t>mengisi</w:t>
+      </w:r>
+      <w:proofErr w:type="spellEnd"/>
+      <w:r>
+        <w:t xml:space="preserve"> </w:t>
       </w:r>
     </w:p>
     <w:p/>
     <w:p>
       <w:r>
-        <w:t xml:space="preserve">Diary Study : mendokumen aktivitas digunakan utntuk memahamiu dia seharian ngapain aja dengan tugas tugas yang ditentukan, </w:t>
+        <w:t xml:space="preserve">Diary </w:t>
+      </w:r>
+      <w:proofErr w:type="gramStart"/>
+      <w:r>
+        <w:t>Study :</w:t>
+      </w:r>
+      <w:proofErr w:type="gramEnd"/>
+      <w:r>
+        <w:t xml:space="preserve"> </w:t>
+      </w:r>
+      <w:proofErr w:type="spellStart"/>
+      <w:r>
+        <w:t>mendokumen</w:t>
+      </w:r>
+      <w:proofErr w:type="spellEnd"/>
+      <w:r>
+        <w:t xml:space="preserve"> </w:t>
+      </w:r>
+      <w:proofErr w:type="spellStart"/>
+      <w:r>
+        <w:t>aktivitas</w:t>
+      </w:r>
+      <w:proofErr w:type="spellEnd"/>
+      <w:r>
+        <w:t xml:space="preserve"> </w:t>
+      </w:r>
+      <w:proofErr w:type="spellStart"/>
+      <w:r>
+        <w:t>digunakan</w:t>
+      </w:r>
+      <w:proofErr w:type="spellEnd"/>
+      <w:r>
+        <w:t xml:space="preserve"> </w:t>
+      </w:r>
+      <w:proofErr w:type="spellStart"/>
+      <w:r>
+        <w:t>utntuk</w:t>
+      </w:r>
+      <w:proofErr w:type="spellEnd"/>
+      <w:r>
+        <w:t xml:space="preserve"> </w:t>
+      </w:r>
+      <w:proofErr w:type="spellStart"/>
+      <w:r>
+        <w:t>memahamiu</w:t>
+      </w:r>
+      <w:proofErr w:type="spellEnd"/>
+      <w:r>
+        <w:t xml:space="preserve"> </w:t>
+      </w:r>
+      <w:proofErr w:type="spellStart"/>
+      <w:r>
+        <w:t>dia</w:t>
+      </w:r>
+      <w:proofErr w:type="spellEnd"/>
+      <w:r>
+        <w:t xml:space="preserve"> </w:t>
+      </w:r>
+      <w:proofErr w:type="spellStart"/>
+      <w:r>
+        <w:t>seharian</w:t>
+      </w:r>
+      <w:proofErr w:type="spellEnd"/>
+      <w:r>
+        <w:t xml:space="preserve"> </w:t>
+      </w:r>
+      <w:proofErr w:type="spellStart"/>
+      <w:r>
+        <w:t>ngapain</w:t>
+      </w:r>
+      <w:proofErr w:type="spellEnd"/>
+      <w:r>
+        <w:t xml:space="preserve"> </w:t>
+      </w:r>
+      <w:proofErr w:type="spellStart"/>
+      <w:r>
+        <w:t>aja</w:t>
+      </w:r>
+      <w:proofErr w:type="spellEnd"/>
+      <w:r>
+        <w:t xml:space="preserve"> </w:t>
+      </w:r>
+      <w:proofErr w:type="spellStart"/>
+      <w:r>
+        <w:t>dengan</w:t>
+      </w:r>
+      <w:proofErr w:type="spellEnd"/>
+      <w:r>
+        <w:t xml:space="preserve"> </w:t>
+      </w:r>
+      <w:proofErr w:type="spellStart"/>
+      <w:r>
+        <w:t>tugas</w:t>
+      </w:r>
+      <w:proofErr w:type="spellEnd"/>
+      <w:r>
+        <w:t xml:space="preserve"> </w:t>
+      </w:r>
+      <w:proofErr w:type="spellStart"/>
+      <w:r>
+        <w:t>tugas</w:t>
+      </w:r>
+      <w:proofErr w:type="spellEnd"/>
+      <w:r>
+        <w:t xml:space="preserve"> yang </w:t>
+      </w:r>
+      <w:proofErr w:type="spellStart"/>
+      <w:r>
+        <w:t>ditentukan</w:t>
+      </w:r>
+      <w:proofErr w:type="spellEnd"/>
+      <w:r>
+        <w:t xml:space="preserve">, </w:t>
       </w:r>
     </w:p>
     <w:p/>
     <w:p>
       <w:r>
-        <w:t xml:space="preserve">Card Sorting : Metode dimana partisipan untuk meperbaiki infdformasi dari sebuah website bias juga dari fitur, pengkategorian, [perbaki informasi atau fitur dari sebuah website kedalam kategori kategori </w:t>
+        <w:t xml:space="preserve">Card </w:t>
+      </w:r>
+      <w:proofErr w:type="gramStart"/>
+      <w:r>
+        <w:t>Sorting :</w:t>
+      </w:r>
+      <w:proofErr w:type="gramEnd"/>
+      <w:r>
+        <w:t xml:space="preserve"> </w:t>
+      </w:r>
+      <w:proofErr w:type="spellStart"/>
+      <w:r>
+        <w:t>Metode</w:t>
+      </w:r>
+      <w:proofErr w:type="spellEnd"/>
+      <w:r>
+        <w:t xml:space="preserve"> </w:t>
+      </w:r>
+      <w:proofErr w:type="spellStart"/>
+      <w:r>
+        <w:t>dimana</w:t>
+      </w:r>
+      <w:proofErr w:type="spellEnd"/>
+      <w:r>
+        <w:t xml:space="preserve"> </w:t>
+      </w:r>
+      <w:proofErr w:type="spellStart"/>
+      <w:r>
+        <w:t>partisipan</w:t>
+      </w:r>
+      <w:proofErr w:type="spellEnd"/>
+      <w:r>
+        <w:t xml:space="preserve"> </w:t>
+      </w:r>
+      <w:proofErr w:type="spellStart"/>
+      <w:r>
+        <w:t>untuk</w:t>
+      </w:r>
+      <w:proofErr w:type="spellEnd"/>
+      <w:r>
+        <w:t xml:space="preserve"> </w:t>
+      </w:r>
+      <w:proofErr w:type="spellStart"/>
+      <w:r>
+        <w:t>meperbaiki</w:t>
+      </w:r>
+      <w:proofErr w:type="spellEnd"/>
+      <w:r>
+        <w:t xml:space="preserve"> </w:t>
+      </w:r>
+      <w:proofErr w:type="spellStart"/>
+      <w:r>
+        <w:t>infdformasi</w:t>
+      </w:r>
+      <w:proofErr w:type="spellEnd"/>
+      <w:r>
+        <w:t xml:space="preserve"> </w:t>
+      </w:r>
+      <w:proofErr w:type="spellStart"/>
+      <w:r>
+        <w:t>dari</w:t>
+      </w:r>
+      <w:proofErr w:type="spellEnd"/>
+      <w:r>
+        <w:t xml:space="preserve"> </w:t>
+      </w:r>
+      <w:proofErr w:type="spellStart"/>
+      <w:r>
+        <w:t>sebuah</w:t>
+      </w:r>
+      <w:proofErr w:type="spellEnd"/>
+      <w:r>
+        <w:t xml:space="preserve"> website bias </w:t>
+      </w:r>
+      <w:proofErr w:type="spellStart"/>
+      <w:r>
+        <w:t>juga</w:t>
+      </w:r>
+      <w:proofErr w:type="spellEnd"/>
+      <w:r>
+        <w:t xml:space="preserve"> </w:t>
+      </w:r>
+      <w:proofErr w:type="spellStart"/>
+      <w:r>
+        <w:t>dari</w:t>
+      </w:r>
+      <w:proofErr w:type="spellEnd"/>
+      <w:r>
+        <w:t xml:space="preserve"> </w:t>
+      </w:r>
+      <w:proofErr w:type="spellStart"/>
+      <w:r>
+        <w:t>fitur</w:t>
+      </w:r>
+      <w:proofErr w:type="spellEnd"/>
+      <w:r>
+        <w:t xml:space="preserve">, </w:t>
+      </w:r>
+      <w:proofErr w:type="spellStart"/>
+      <w:r>
+        <w:t>pengkategorian</w:t>
+      </w:r>
+      <w:proofErr w:type="spellEnd"/>
+      <w:r>
+        <w:t>, [</w:t>
+      </w:r>
+      <w:proofErr w:type="spellStart"/>
+      <w:r>
+        <w:t>perbaki</w:t>
+      </w:r>
+      <w:proofErr w:type="spellEnd"/>
+      <w:r>
+        <w:t xml:space="preserve"> </w:t>
+      </w:r>
+      <w:proofErr w:type="spellStart"/>
+      <w:r>
+        <w:t>informasi</w:t>
+      </w:r>
+      <w:proofErr w:type="spellEnd"/>
+      <w:r>
+        <w:t xml:space="preserve"> </w:t>
+      </w:r>
+      <w:proofErr w:type="spellStart"/>
+      <w:r>
+        <w:t>atau</w:t>
+      </w:r>
+      <w:proofErr w:type="spellEnd"/>
+      <w:r>
+        <w:t xml:space="preserve"> </w:t>
+      </w:r>
+      <w:proofErr w:type="spellStart"/>
+      <w:r>
+        <w:t>fitur</w:t>
+      </w:r>
+      <w:proofErr w:type="spellEnd"/>
+      <w:r>
+        <w:t xml:space="preserve"> </w:t>
+      </w:r>
+      <w:proofErr w:type="spellStart"/>
+      <w:r>
+        <w:t>dari</w:t>
+      </w:r>
+      <w:proofErr w:type="spellEnd"/>
+      <w:r>
+        <w:t xml:space="preserve"> </w:t>
+      </w:r>
+      <w:proofErr w:type="spellStart"/>
+      <w:r>
+        <w:t>sebuah</w:t>
+      </w:r>
+      <w:proofErr w:type="spellEnd"/>
+      <w:r>
+        <w:t xml:space="preserve"> website </w:t>
+      </w:r>
+      <w:proofErr w:type="spellStart"/>
+      <w:r>
+        <w:t>kedalam</w:t>
+      </w:r>
+      <w:proofErr w:type="spellEnd"/>
+      <w:r>
+        <w:t xml:space="preserve"> </w:t>
+      </w:r>
+      <w:proofErr w:type="spellStart"/>
+      <w:r>
+        <w:t>kategori</w:t>
+      </w:r>
+      <w:proofErr w:type="spellEnd"/>
+      <w:r>
+        <w:t xml:space="preserve"> </w:t>
+      </w:r>
+      <w:proofErr w:type="spellStart"/>
+      <w:r>
+        <w:t>kategori</w:t>
+      </w:r>
+      <w:proofErr w:type="spellEnd"/>
+      <w:r>
+        <w:t xml:space="preserve"> </w:t>
       </w:r>
     </w:p>
     <w:p/>
     <w:p>
       <w:r>
-        <w:t xml:space="preserve">Focus Group Discussion : Ada to[pik topic yang subjektif, supaya dibahas dengan kayah dan sekaligus </w:t>
+        <w:t xml:space="preserve">Focus Group </w:t>
+      </w:r>
+      <w:proofErr w:type="gramStart"/>
+      <w:r>
+        <w:t>Discussion :</w:t>
+      </w:r>
+      <w:proofErr w:type="gramEnd"/>
+      <w:r>
+        <w:t xml:space="preserve"> Ada to[</w:t>
+      </w:r>
+      <w:proofErr w:type="spellStart"/>
+      <w:r>
+        <w:t>pik</w:t>
+      </w:r>
+      <w:proofErr w:type="spellEnd"/>
+      <w:r>
+        <w:t xml:space="preserve"> topic yang </w:t>
+      </w:r>
+      <w:proofErr w:type="spellStart"/>
+      <w:r>
+        <w:t>subjektif</w:t>
+      </w:r>
+      <w:proofErr w:type="spellEnd"/>
+      <w:r>
+        <w:t xml:space="preserve">, </w:t>
+      </w:r>
+      <w:proofErr w:type="spellStart"/>
+      <w:r>
+        <w:t>supaya</w:t>
+      </w:r>
+      <w:proofErr w:type="spellEnd"/>
+      <w:r>
+        <w:t xml:space="preserve"> </w:t>
+      </w:r>
+      <w:proofErr w:type="spellStart"/>
+      <w:r>
+        <w:t>dibahas</w:t>
+      </w:r>
+      <w:proofErr w:type="spellEnd"/>
+      <w:r>
+        <w:t xml:space="preserve"> </w:t>
+      </w:r>
+      <w:proofErr w:type="spellStart"/>
+      <w:r>
+        <w:t>dengan</w:t>
+      </w:r>
+      <w:proofErr w:type="spellEnd"/>
+      <w:r>
+        <w:t xml:space="preserve"> </w:t>
+      </w:r>
+      <w:proofErr w:type="spellStart"/>
+      <w:r>
+        <w:t>kayah</w:t>
+      </w:r>
+      <w:proofErr w:type="spellEnd"/>
+      <w:r>
+        <w:t xml:space="preserve"> </w:t>
+      </w:r>
+      <w:proofErr w:type="spellStart"/>
+      <w:r>
+        <w:t>dan</w:t>
+      </w:r>
+      <w:proofErr w:type="spellEnd"/>
+      <w:r>
+        <w:t xml:space="preserve"> </w:t>
+      </w:r>
+      <w:proofErr w:type="spellStart"/>
+      <w:r>
+        <w:t>sekaligus</w:t>
+      </w:r>
+      <w:proofErr w:type="spellEnd"/>
+      <w:r>
+        <w:t xml:space="preserve"> </w:t>
       </w:r>
     </w:p>
     <w:p/>
-    <w:p>
-      <w:bookmarkStart w:id="0" w:name="_GoBack"/>
-      <w:bookmarkEnd w:id="0"/>
-    </w:p>
-    <w:p>
-      <w:pPr>
-        <w:pStyle w:val="Heading2"/>
-      </w:pPr>
-      <w:r>
-        <w:t xml:space="preserve">2.2 Flow kerja UX researct </w:t>
-      </w:r>
-    </w:p>
     <w:p/>
     <w:p>
       <w:pPr>
         <w:pStyle w:val="Heading2"/>
       </w:pPr>
       <w:r>
-        <w:t>2.3 Output dari UX research</w:t>
-      </w:r>
+        <w:t xml:space="preserve">2.2 Flow </w:t>
+      </w:r>
+      <w:proofErr w:type="spellStart"/>
+      <w:r>
+        <w:t>kerja</w:t>
+      </w:r>
+      <w:proofErr w:type="spellEnd"/>
+      <w:r>
+        <w:t xml:space="preserve"> UX </w:t>
+      </w:r>
+      <w:proofErr w:type="spellStart"/>
+      <w:r>
+        <w:t>researct</w:t>
+      </w:r>
+      <w:proofErr w:type="spellEnd"/>
+      <w:r>
+        <w:t xml:space="preserve"> </w:t>
+      </w:r>
+      <w:bookmarkStart w:id="0" w:name="_GoBack"/>
+      <w:bookmarkEnd w:id="0"/>
     </w:p>
     <w:p>
       <w:r>
-        <w:t xml:space="preserve">Explos </w:t>
-      </w:r>
+        <w:t xml:space="preserve">Yang </w:t>
+      </w:r>
+      <w:proofErr w:type="spellStart"/>
+      <w:proofErr w:type="gramStart"/>
+      <w:r>
+        <w:t>terlibat</w:t>
+      </w:r>
+      <w:proofErr w:type="spellEnd"/>
+      <w:r>
+        <w:t xml:space="preserve"> :</w:t>
+      </w:r>
+      <w:proofErr w:type="gramEnd"/>
+      <w:r>
+        <w:t xml:space="preserve"> </w:t>
+      </w:r>
+      <w:proofErr w:type="spellStart"/>
+      <w:r>
+        <w:t>ui</w:t>
+      </w:r>
+      <w:proofErr w:type="spellEnd"/>
+      <w:r>
+        <w:t xml:space="preserve"> </w:t>
+      </w:r>
+      <w:proofErr w:type="spellStart"/>
+      <w:r>
+        <w:t>ux</w:t>
+      </w:r>
+      <w:proofErr w:type="spellEnd"/>
+      <w:r>
+        <w:t xml:space="preserve">, </w:t>
+      </w:r>
+      <w:proofErr w:type="spellStart"/>
+      <w:r>
+        <w:t>desainer</w:t>
+      </w:r>
+      <w:proofErr w:type="spellEnd"/>
+      <w:r>
+        <w:t xml:space="preserve">, data </w:t>
+      </w:r>
+      <w:proofErr w:type="spellStart"/>
+      <w:r>
+        <w:t>analis</w:t>
+      </w:r>
+      <w:proofErr w:type="spellEnd"/>
+      <w:r>
+        <w:t xml:space="preserve">, business </w:t>
+      </w:r>
+      <w:proofErr w:type="spellStart"/>
+      <w:r>
+        <w:t>intelegent</w:t>
+      </w:r>
+      <w:proofErr w:type="spellEnd"/>
+      <w:r>
+        <w:t xml:space="preserve">, </w:t>
+      </w:r>
+      <w:proofErr w:type="spellStart"/>
+      <w:r>
+        <w:t>timp</w:t>
+      </w:r>
+      <w:proofErr w:type="spellEnd"/>
+      <w:r>
+        <w:t xml:space="preserve"> </w:t>
+      </w:r>
+      <w:proofErr w:type="spellStart"/>
+      <w:r>
+        <w:t>produk</w:t>
+      </w:r>
+      <w:proofErr w:type="spellEnd"/>
+      <w:r>
+        <w:t xml:space="preserve"> </w:t>
+      </w:r>
+      <w:proofErr w:type="spellStart"/>
+      <w:r>
+        <w:t>manaer</w:t>
+      </w:r>
+      <w:proofErr w:type="spellEnd"/>
+      <w:r>
+        <w:t xml:space="preserve">, management </w:t>
+      </w:r>
+      <w:proofErr w:type="spellStart"/>
+      <w:r>
+        <w:t>sebelum</w:t>
+      </w:r>
+      <w:proofErr w:type="spellEnd"/>
+      <w:r>
+        <w:t xml:space="preserve"> </w:t>
+      </w:r>
+      <w:proofErr w:type="spellStart"/>
+      <w:r>
+        <w:t>disetujui</w:t>
+      </w:r>
+      <w:proofErr w:type="spellEnd"/>
+      <w:r>
+        <w:t xml:space="preserve"> </w:t>
+      </w:r>
+      <w:proofErr w:type="spellStart"/>
+      <w:r>
+        <w:t>dalam</w:t>
+      </w:r>
+      <w:proofErr w:type="spellEnd"/>
+      <w:r>
+        <w:t xml:space="preserve"> </w:t>
+      </w:r>
+      <w:proofErr w:type="spellStart"/>
+      <w:r>
+        <w:t>pembuatan</w:t>
+      </w:r>
+      <w:proofErr w:type="spellEnd"/>
+      <w:r>
+        <w:t xml:space="preserve"> </w:t>
+      </w:r>
+      <w:proofErr w:type="spellStart"/>
+      <w:r>
+        <w:t>produk</w:t>
+      </w:r>
+      <w:proofErr w:type="spellEnd"/>
     </w:p>
     <w:p>
-      <w:r>
-        <w:t xml:space="preserve">Apa saja kebutuhan pengguna, menguji ke mereka agar kita bias mendapatkan hasil dari hipotesa yang kita miliki, tahap </w:t>
+      <w:proofErr w:type="spellStart"/>
+      <w:proofErr w:type="gramStart"/>
+      <w:r>
+        <w:t>ruX</w:t>
+      </w:r>
+      <w:proofErr w:type="spellEnd"/>
+      <w:proofErr w:type="gramEnd"/>
+      <w:r>
+        <w:t xml:space="preserve"> researcher : </w:t>
+      </w:r>
+      <w:proofErr w:type="spellStart"/>
+      <w:r>
+        <w:t>menjadi</w:t>
+      </w:r>
+      <w:proofErr w:type="spellEnd"/>
+      <w:r>
+        <w:t xml:space="preserve"> </w:t>
+      </w:r>
+      <w:proofErr w:type="spellStart"/>
+      <w:r>
+        <w:t>jembatan</w:t>
+      </w:r>
+      <w:proofErr w:type="spellEnd"/>
+      <w:r>
+        <w:t xml:space="preserve"> </w:t>
+      </w:r>
+      <w:proofErr w:type="spellStart"/>
+      <w:r>
+        <w:t>antara</w:t>
+      </w:r>
+      <w:proofErr w:type="spellEnd"/>
+      <w:r>
+        <w:t xml:space="preserve"> stake holder </w:t>
+      </w:r>
+      <w:proofErr w:type="spellStart"/>
+      <w:r>
+        <w:t>dengan</w:t>
+      </w:r>
+      <w:proofErr w:type="spellEnd"/>
+      <w:r>
+        <w:t xml:space="preserve"> para </w:t>
+      </w:r>
+      <w:proofErr w:type="spellStart"/>
+      <w:r>
+        <w:t>pengguna</w:t>
+      </w:r>
+      <w:proofErr w:type="spellEnd"/>
+      <w:r>
+        <w:t xml:space="preserve"> </w:t>
+      </w:r>
+      <w:proofErr w:type="spellStart"/>
+      <w:r>
+        <w:t>dalam</w:t>
+      </w:r>
+      <w:proofErr w:type="spellEnd"/>
+      <w:r>
+        <w:t xml:space="preserve"> </w:t>
+      </w:r>
+      <w:proofErr w:type="spellStart"/>
+      <w:r>
+        <w:t>epembuatan</w:t>
+      </w:r>
+      <w:proofErr w:type="spellEnd"/>
+      <w:r>
+        <w:t xml:space="preserve"> </w:t>
+      </w:r>
+      <w:proofErr w:type="spellStart"/>
+      <w:r>
+        <w:t>produk</w:t>
+      </w:r>
+      <w:proofErr w:type="spellEnd"/>
+      <w:r>
+        <w:t xml:space="preserve"> </w:t>
+      </w:r>
+      <w:proofErr w:type="spellStart"/>
+      <w:r>
+        <w:t>menentukan</w:t>
+      </w:r>
+      <w:proofErr w:type="spellEnd"/>
+      <w:r>
+        <w:t xml:space="preserve"> focus </w:t>
+      </w:r>
+      <w:proofErr w:type="spellStart"/>
+      <w:r>
+        <w:t>dan</w:t>
+      </w:r>
+      <w:proofErr w:type="spellEnd"/>
+      <w:r>
+        <w:t xml:space="preserve"> </w:t>
+      </w:r>
+      <w:proofErr w:type="spellStart"/>
+      <w:r>
+        <w:t>tujuan</w:t>
+      </w:r>
+      <w:proofErr w:type="spellEnd"/>
+      <w:r>
+        <w:t xml:space="preserve">, </w:t>
+      </w:r>
+      <w:proofErr w:type="spellStart"/>
+      <w:r>
+        <w:t>kita</w:t>
+      </w:r>
+      <w:proofErr w:type="spellEnd"/>
+      <w:r>
+        <w:t xml:space="preserve"> </w:t>
+      </w:r>
+      <w:proofErr w:type="spellStart"/>
+      <w:r>
+        <w:t>merumuskan</w:t>
+      </w:r>
+      <w:proofErr w:type="spellEnd"/>
+      <w:r>
+        <w:t xml:space="preserve"> </w:t>
+      </w:r>
+      <w:proofErr w:type="spellStart"/>
+      <w:r>
+        <w:t>tujuan</w:t>
+      </w:r>
+      <w:proofErr w:type="spellEnd"/>
+      <w:r>
+        <w:t xml:space="preserve"> </w:t>
+      </w:r>
+      <w:proofErr w:type="spellStart"/>
+      <w:r>
+        <w:t>dari</w:t>
+      </w:r>
+      <w:proofErr w:type="spellEnd"/>
+      <w:r>
+        <w:t xml:space="preserve"> stake holder. </w:t>
+      </w:r>
+    </w:p>
+    <w:p/>
+    <w:p>
+      <w:proofErr w:type="spellStart"/>
+      <w:r>
+        <w:t>cara</w:t>
+      </w:r>
+      <w:proofErr w:type="spellEnd"/>
+      <w:r>
+        <w:t xml:space="preserve"> </w:t>
+      </w:r>
+      <w:proofErr w:type="spellStart"/>
+      <w:r>
+        <w:t>bekerja</w:t>
+      </w:r>
+      <w:proofErr w:type="spellEnd"/>
+      <w:r>
+        <w:t xml:space="preserve"> </w:t>
+      </w:r>
+      <w:proofErr w:type="spellStart"/>
+      <w:r>
+        <w:t>dengan</w:t>
+      </w:r>
+      <w:proofErr w:type="spellEnd"/>
+      <w:r>
+        <w:t xml:space="preserve"> stake holder : </w:t>
+      </w:r>
+      <w:proofErr w:type="spellStart"/>
+      <w:r>
+        <w:t>harusbisa</w:t>
+      </w:r>
+      <w:proofErr w:type="spellEnd"/>
+      <w:r>
+        <w:t xml:space="preserve"> </w:t>
+      </w:r>
+      <w:proofErr w:type="spellStart"/>
+      <w:r>
+        <w:t>berkpomuni</w:t>
+      </w:r>
+      <w:proofErr w:type="spellEnd"/>
+      <w:r>
+        <w:t xml:space="preserve"> </w:t>
+      </w:r>
+      <w:proofErr w:type="spellStart"/>
+      <w:r>
+        <w:t>kasi</w:t>
+      </w:r>
+      <w:proofErr w:type="spellEnd"/>
+      <w:r>
+        <w:t xml:space="preserve"> </w:t>
+      </w:r>
+      <w:proofErr w:type="spellStart"/>
+      <w:r>
+        <w:t>dengan</w:t>
+      </w:r>
+      <w:proofErr w:type="spellEnd"/>
+      <w:r>
+        <w:t xml:space="preserve"> stake holder </w:t>
+      </w:r>
+      <w:proofErr w:type="spellStart"/>
+      <w:r>
+        <w:t>supasa</w:t>
+      </w:r>
+      <w:proofErr w:type="spellEnd"/>
+      <w:r>
+        <w:t xml:space="preserve"> </w:t>
+      </w:r>
+      <w:proofErr w:type="spellStart"/>
+      <w:r>
+        <w:t>ada</w:t>
+      </w:r>
+      <w:proofErr w:type="spellEnd"/>
+      <w:r>
+        <w:t xml:space="preserve"> 2 </w:t>
+      </w:r>
+      <w:proofErr w:type="spellStart"/>
+      <w:r>
+        <w:t>arah</w:t>
+      </w:r>
+      <w:proofErr w:type="spellEnd"/>
+      <w:r>
+        <w:t xml:space="preserve"> </w:t>
+      </w:r>
+      <w:proofErr w:type="spellStart"/>
+      <w:r>
+        <w:t>dengan</w:t>
+      </w:r>
+      <w:proofErr w:type="spellEnd"/>
+      <w:r>
+        <w:t xml:space="preserve"> stake holder, </w:t>
+      </w:r>
+      <w:proofErr w:type="spellStart"/>
+      <w:r>
+        <w:t>merumuskan</w:t>
+      </w:r>
+      <w:proofErr w:type="spellEnd"/>
+      <w:r>
+        <w:t xml:space="preserve"> </w:t>
+      </w:r>
+      <w:proofErr w:type="spellStart"/>
+      <w:r>
+        <w:t>bersama</w:t>
+      </w:r>
+      <w:proofErr w:type="spellEnd"/>
+      <w:r>
+        <w:t xml:space="preserve"> </w:t>
+      </w:r>
+      <w:proofErr w:type="spellStart"/>
+      <w:r>
+        <w:t>sama</w:t>
+      </w:r>
+      <w:proofErr w:type="spellEnd"/>
+      <w:r>
+        <w:t xml:space="preserve"> </w:t>
+      </w:r>
+      <w:proofErr w:type="spellStart"/>
+      <w:r>
+        <w:t>dengan</w:t>
+      </w:r>
+      <w:proofErr w:type="spellEnd"/>
+      <w:r>
+        <w:t xml:space="preserve"> stake holder.</w:t>
+      </w:r>
+    </w:p>
+    <w:p/>
+    <w:p/>
+    <w:p/>
+    <w:p/>
+    <w:p>
+      <w:pPr>
+        <w:pStyle w:val="Heading2"/>
+      </w:pPr>
+      <w:r>
+        <w:t xml:space="preserve">2.3 Output </w:t>
+      </w:r>
+      <w:proofErr w:type="spellStart"/>
+      <w:r>
+        <w:t>dari</w:t>
+      </w:r>
+      <w:proofErr w:type="spellEnd"/>
+      <w:r>
+        <w:t xml:space="preserve"> UX research</w:t>
+      </w:r>
+    </w:p>
+    <w:p>
+      <w:proofErr w:type="spellStart"/>
+      <w:r>
+        <w:t>Explos</w:t>
+      </w:r>
+      <w:proofErr w:type="spellEnd"/>
+      <w:r>
+        <w:t xml:space="preserve"> </w:t>
+      </w:r>
+    </w:p>
+    <w:p>
+      <w:proofErr w:type="spellStart"/>
+      <w:proofErr w:type="gramStart"/>
+      <w:r>
+        <w:t>Apa</w:t>
+      </w:r>
+      <w:proofErr w:type="spellEnd"/>
+      <w:proofErr w:type="gramEnd"/>
+      <w:r>
+        <w:t xml:space="preserve"> </w:t>
+      </w:r>
+      <w:proofErr w:type="spellStart"/>
+      <w:r>
+        <w:t>saja</w:t>
+      </w:r>
+      <w:proofErr w:type="spellEnd"/>
+      <w:r>
+        <w:t xml:space="preserve"> </w:t>
+      </w:r>
+      <w:proofErr w:type="spellStart"/>
+      <w:r>
+        <w:t>kebutuhan</w:t>
+      </w:r>
+      <w:proofErr w:type="spellEnd"/>
+      <w:r>
+        <w:t xml:space="preserve"> </w:t>
+      </w:r>
+      <w:proofErr w:type="spellStart"/>
+      <w:r>
+        <w:t>pengguna</w:t>
+      </w:r>
+      <w:proofErr w:type="spellEnd"/>
+      <w:r>
+        <w:t xml:space="preserve">, </w:t>
+      </w:r>
+      <w:proofErr w:type="spellStart"/>
+      <w:r>
+        <w:t>menguji</w:t>
+      </w:r>
+      <w:proofErr w:type="spellEnd"/>
+      <w:r>
+        <w:t xml:space="preserve"> </w:t>
+      </w:r>
+      <w:proofErr w:type="spellStart"/>
+      <w:r>
+        <w:t>ke</w:t>
+      </w:r>
+      <w:proofErr w:type="spellEnd"/>
+      <w:r>
+        <w:t xml:space="preserve"> </w:t>
+      </w:r>
+      <w:proofErr w:type="spellStart"/>
+      <w:r>
+        <w:t>mereka</w:t>
+      </w:r>
+      <w:proofErr w:type="spellEnd"/>
+      <w:r>
+        <w:t xml:space="preserve"> agar </w:t>
+      </w:r>
+      <w:proofErr w:type="spellStart"/>
+      <w:r>
+        <w:t>kita</w:t>
+      </w:r>
+      <w:proofErr w:type="spellEnd"/>
+      <w:r>
+        <w:t xml:space="preserve"> bias </w:t>
+      </w:r>
+      <w:proofErr w:type="spellStart"/>
+      <w:r>
+        <w:t>mendapatkan</w:t>
+      </w:r>
+      <w:proofErr w:type="spellEnd"/>
+      <w:r>
+        <w:t xml:space="preserve"> </w:t>
+      </w:r>
+      <w:proofErr w:type="spellStart"/>
+      <w:r>
+        <w:t>hasil</w:t>
+      </w:r>
+      <w:proofErr w:type="spellEnd"/>
+      <w:r>
+        <w:t xml:space="preserve"> </w:t>
+      </w:r>
+      <w:proofErr w:type="spellStart"/>
+      <w:r>
+        <w:t>dari</w:t>
+      </w:r>
+      <w:proofErr w:type="spellEnd"/>
+      <w:r>
+        <w:t xml:space="preserve"> </w:t>
+      </w:r>
+      <w:proofErr w:type="spellStart"/>
+      <w:r>
+        <w:t>hipotesa</w:t>
+      </w:r>
+      <w:proofErr w:type="spellEnd"/>
+      <w:r>
+        <w:t xml:space="preserve"> yang </w:t>
+      </w:r>
+      <w:proofErr w:type="spellStart"/>
+      <w:r>
+        <w:t>kita</w:t>
+      </w:r>
+      <w:proofErr w:type="spellEnd"/>
+      <w:r>
+        <w:t xml:space="preserve"> </w:t>
+      </w:r>
+      <w:proofErr w:type="spellStart"/>
+      <w:r>
+        <w:t>miliki</w:t>
+      </w:r>
+      <w:proofErr w:type="spellEnd"/>
+      <w:r>
+        <w:t xml:space="preserve">, </w:t>
+      </w:r>
+      <w:proofErr w:type="spellStart"/>
+      <w:r>
+        <w:t>tahap</w:t>
+      </w:r>
+      <w:proofErr w:type="spellEnd"/>
+      <w:r>
+        <w:t xml:space="preserve"> </w:t>
       </w:r>
     </w:p>
     <w:p/>

</xml_diff>

<commit_message>
menambahkan belajar dikoding javascript dasar
</commit_message>
<xml_diff>
--- a/Belajar UI UX.docx
+++ b/Belajar UI UX.docx
@@ -301,7 +301,12 @@
       </w:r>
       <w:proofErr w:type="spellStart"/>
       <w:r>
-        <w:t>kebutuan</w:t>
+        <w:t>kebutu</w:t>
+      </w:r>
+      <w:bookmarkStart w:id="0" w:name="_GoBack"/>
+      <w:bookmarkEnd w:id="0"/>
+      <w:r>
+        <w:t>an</w:t>
       </w:r>
       <w:proofErr w:type="spellEnd"/>
       <w:r>
@@ -2285,8 +2290,6 @@
       <w:r>
         <w:t xml:space="preserve"> </w:t>
       </w:r>
-      <w:bookmarkStart w:id="0" w:name="_GoBack"/>
-      <w:bookmarkEnd w:id="0"/>
     </w:p>
     <w:p>
       <w:r>
@@ -2660,6 +2663,25 @@
       <w:proofErr w:type="spellEnd"/>
       <w:r>
         <w:t xml:space="preserve"> stake holder.</w:t>
+      </w:r>
+    </w:p>
+    <w:p/>
+    <w:p/>
+    <w:p>
+      <w:pPr>
+        <w:pStyle w:val="Heading2"/>
+      </w:pPr>
+      <w:r>
+        <w:lastRenderedPageBreak/>
+        <w:t xml:space="preserve">2.3 Output </w:t>
+      </w:r>
+      <w:proofErr w:type="spellStart"/>
+      <w:r>
+        <w:t>dari</w:t>
+      </w:r>
+      <w:proofErr w:type="spellEnd"/>
+      <w:r>
+        <w:t xml:space="preserve"> UX Research </w:t>
       </w:r>
     </w:p>
     <w:p/>
@@ -2683,37 +2705,628 @@
       </w:r>
     </w:p>
     <w:p>
-      <w:proofErr w:type="spellStart"/>
-      <w:r>
-        <w:t>Explos</w:t>
-      </w:r>
-      <w:proofErr w:type="spellEnd"/>
-      <w:r>
-        <w:t xml:space="preserve"> </w:t>
-      </w:r>
-    </w:p>
-    <w:p>
-      <w:proofErr w:type="spellStart"/>
+      <w:r>
+        <w:t xml:space="preserve">Format </w:t>
+      </w:r>
+      <w:proofErr w:type="spellStart"/>
+      <w:r>
+        <w:t>format</w:t>
+      </w:r>
+      <w:proofErr w:type="spellEnd"/>
+      <w:r>
+        <w:t xml:space="preserve"> </w:t>
+      </w:r>
+      <w:proofErr w:type="spellStart"/>
+      <w:r>
+        <w:t>dari</w:t>
+      </w:r>
+      <w:proofErr w:type="spellEnd"/>
+      <w:r>
+        <w:t xml:space="preserve"> </w:t>
+      </w:r>
+      <w:proofErr w:type="spellStart"/>
+      <w:r>
+        <w:t>hasil</w:t>
+      </w:r>
+      <w:proofErr w:type="spellEnd"/>
+      <w:r>
+        <w:t xml:space="preserve"> </w:t>
+      </w:r>
+      <w:proofErr w:type="spellStart"/>
+      <w:r>
+        <w:t>resert</w:t>
+      </w:r>
+      <w:proofErr w:type="spellEnd"/>
+      <w:r>
+        <w:t xml:space="preserve"> </w:t>
+      </w:r>
+      <w:proofErr w:type="spellStart"/>
+      <w:r>
+        <w:t>kita</w:t>
+      </w:r>
+      <w:proofErr w:type="spellEnd"/>
+    </w:p>
+    <w:p/>
+    <w:p>
       <w:proofErr w:type="gramStart"/>
       <w:r>
-        <w:t>Apa</w:t>
-      </w:r>
-      <w:proofErr w:type="spellEnd"/>
+        <w:t>Persona :</w:t>
+      </w:r>
       <w:proofErr w:type="gramEnd"/>
       <w:r>
         <w:t xml:space="preserve"> </w:t>
       </w:r>
       <w:proofErr w:type="spellStart"/>
       <w:r>
-        <w:t>saja</w:t>
-      </w:r>
-      <w:proofErr w:type="spellEnd"/>
-      <w:r>
-        <w:t xml:space="preserve"> </w:t>
-      </w:r>
-      <w:proofErr w:type="spellStart"/>
-      <w:r>
-        <w:t>kebutuhan</w:t>
+        <w:t>biasanya</w:t>
+      </w:r>
+      <w:proofErr w:type="spellEnd"/>
+      <w:r>
+        <w:t xml:space="preserve"> </w:t>
+      </w:r>
+      <w:proofErr w:type="spellStart"/>
+      <w:r>
+        <w:t>dilakukan</w:t>
+      </w:r>
+      <w:proofErr w:type="spellEnd"/>
+      <w:r>
+        <w:t xml:space="preserve"> </w:t>
+      </w:r>
+      <w:proofErr w:type="spellStart"/>
+      <w:r>
+        <w:t>dari</w:t>
+      </w:r>
+      <w:proofErr w:type="spellEnd"/>
+      <w:r>
+        <w:t xml:space="preserve"> </w:t>
+      </w:r>
+      <w:proofErr w:type="spellStart"/>
+      <w:r>
+        <w:t>kombinasi</w:t>
+      </w:r>
+      <w:proofErr w:type="spellEnd"/>
+      <w:r>
+        <w:t xml:space="preserve"> </w:t>
+      </w:r>
+      <w:proofErr w:type="spellStart"/>
+      <w:r>
+        <w:t>berbagai</w:t>
+      </w:r>
+      <w:proofErr w:type="spellEnd"/>
+      <w:r>
+        <w:t xml:space="preserve"> </w:t>
+      </w:r>
+      <w:proofErr w:type="spellStart"/>
+      <w:r>
+        <w:t>metode</w:t>
+      </w:r>
+      <w:proofErr w:type="spellEnd"/>
+      <w:r>
+        <w:t xml:space="preserve">, </w:t>
+      </w:r>
+    </w:p>
+    <w:p>
+      <w:proofErr w:type="spellStart"/>
+      <w:r>
+        <w:t>Mengelompokkan</w:t>
+      </w:r>
+      <w:proofErr w:type="spellEnd"/>
+      <w:r>
+        <w:t xml:space="preserve"> </w:t>
+      </w:r>
+      <w:proofErr w:type="spellStart"/>
+      <w:r>
+        <w:t>dari</w:t>
+      </w:r>
+      <w:proofErr w:type="spellEnd"/>
+      <w:r>
+        <w:t xml:space="preserve"> </w:t>
+      </w:r>
+      <w:proofErr w:type="spellStart"/>
+      <w:r>
+        <w:t>tipe</w:t>
+      </w:r>
+      <w:proofErr w:type="spellEnd"/>
+      <w:r>
+        <w:t xml:space="preserve"> </w:t>
+      </w:r>
+      <w:proofErr w:type="spellStart"/>
+      <w:r>
+        <w:t>tipe</w:t>
+      </w:r>
+      <w:proofErr w:type="spellEnd"/>
+      <w:r>
+        <w:t xml:space="preserve"> </w:t>
+      </w:r>
+    </w:p>
+    <w:p>
+      <w:proofErr w:type="spellStart"/>
+      <w:r>
+        <w:t>Didasari</w:t>
+      </w:r>
+      <w:proofErr w:type="spellEnd"/>
+      <w:r>
+        <w:t xml:space="preserve"> </w:t>
+      </w:r>
+      <w:proofErr w:type="spellStart"/>
+      <w:r>
+        <w:t>dari</w:t>
+      </w:r>
+      <w:proofErr w:type="spellEnd"/>
+      <w:r>
+        <w:t xml:space="preserve"> data real </w:t>
+      </w:r>
+    </w:p>
+    <w:p/>
+    <w:p>
+      <w:r>
+        <w:t xml:space="preserve">Survey </w:t>
+      </w:r>
+      <w:proofErr w:type="gramStart"/>
+      <w:r>
+        <w:t>Report :</w:t>
+      </w:r>
+      <w:proofErr w:type="gramEnd"/>
+      <w:r>
+        <w:t xml:space="preserve"> </w:t>
+      </w:r>
+    </w:p>
+    <w:p>
+      <w:r>
+        <w:t xml:space="preserve">Bias </w:t>
+      </w:r>
+      <w:proofErr w:type="spellStart"/>
+      <w:r>
+        <w:t>docx</w:t>
+      </w:r>
+      <w:proofErr w:type="spellEnd"/>
+      <w:r>
+        <w:t xml:space="preserve"> </w:t>
+      </w:r>
+      <w:proofErr w:type="spellStart"/>
+      <w:r>
+        <w:t>dan</w:t>
+      </w:r>
+      <w:proofErr w:type="spellEnd"/>
+      <w:r>
+        <w:t xml:space="preserve"> </w:t>
+      </w:r>
+      <w:proofErr w:type="spellStart"/>
+      <w:r>
+        <w:t>ppt</w:t>
+      </w:r>
+      <w:proofErr w:type="spellEnd"/>
+    </w:p>
+    <w:p>
+      <w:proofErr w:type="spellStart"/>
+      <w:r>
+        <w:t>Berisi</w:t>
+      </w:r>
+      <w:proofErr w:type="spellEnd"/>
+      <w:r>
+        <w:t xml:space="preserve"> </w:t>
+      </w:r>
+      <w:proofErr w:type="spellStart"/>
+      <w:r>
+        <w:t>grafik</w:t>
+      </w:r>
+      <w:proofErr w:type="spellEnd"/>
+      <w:r>
+        <w:t xml:space="preserve"> </w:t>
+      </w:r>
+      <w:proofErr w:type="spellStart"/>
+      <w:proofErr w:type="gramStart"/>
+      <w:r>
+        <w:t>grafik</w:t>
+      </w:r>
+      <w:proofErr w:type="spellEnd"/>
+      <w:r>
+        <w:t xml:space="preserve"> ,</w:t>
+      </w:r>
+      <w:proofErr w:type="gramEnd"/>
+      <w:r>
+        <w:t xml:space="preserve"> visual </w:t>
+      </w:r>
+      <w:proofErr w:type="spellStart"/>
+      <w:r>
+        <w:t>dfata</w:t>
+      </w:r>
+      <w:proofErr w:type="spellEnd"/>
+    </w:p>
+    <w:p>
+      <w:r>
+        <w:t xml:space="preserve">Data bias </w:t>
+      </w:r>
+      <w:proofErr w:type="spellStart"/>
+      <w:r>
+        <w:t>ratusan</w:t>
+      </w:r>
+      <w:proofErr w:type="spellEnd"/>
+      <w:r>
+        <w:t xml:space="preserve"> </w:t>
+      </w:r>
+      <w:proofErr w:type="spellStart"/>
+      <w:r>
+        <w:t>ribuan</w:t>
+      </w:r>
+      <w:proofErr w:type="spellEnd"/>
+    </w:p>
+    <w:p>
+      <w:proofErr w:type="spellStart"/>
+      <w:r>
+        <w:t>Menjadi</w:t>
+      </w:r>
+      <w:proofErr w:type="spellEnd"/>
+      <w:r>
+        <w:t xml:space="preserve"> </w:t>
+      </w:r>
+      <w:proofErr w:type="spellStart"/>
+      <w:r>
+        <w:t>gambaran</w:t>
+      </w:r>
+      <w:proofErr w:type="spellEnd"/>
+      <w:r>
+        <w:t xml:space="preserve"> </w:t>
+      </w:r>
+      <w:proofErr w:type="spellStart"/>
+      <w:r>
+        <w:t>gambaran</w:t>
+      </w:r>
+      <w:proofErr w:type="spellEnd"/>
+      <w:r>
+        <w:t xml:space="preserve"> </w:t>
+      </w:r>
+      <w:proofErr w:type="spellStart"/>
+      <w:r>
+        <w:t>respon</w:t>
+      </w:r>
+      <w:proofErr w:type="spellEnd"/>
+      <w:r>
+        <w:t xml:space="preserve"> </w:t>
+      </w:r>
+      <w:proofErr w:type="spellStart"/>
+      <w:r>
+        <w:t>resppn</w:t>
+      </w:r>
+      <w:proofErr w:type="spellEnd"/>
+      <w:r>
+        <w:t xml:space="preserve"> </w:t>
+      </w:r>
+      <w:proofErr w:type="spellStart"/>
+      <w:r>
+        <w:t>dan</w:t>
+      </w:r>
+      <w:proofErr w:type="spellEnd"/>
+      <w:r>
+        <w:t xml:space="preserve"> </w:t>
+      </w:r>
+      <w:proofErr w:type="spellStart"/>
+      <w:r>
+        <w:t>pertanyaan</w:t>
+      </w:r>
+      <w:proofErr w:type="spellEnd"/>
+      <w:r>
+        <w:t>”</w:t>
+      </w:r>
+    </w:p>
+    <w:p/>
+    <w:p>
+      <w:r>
+        <w:t xml:space="preserve">Experience </w:t>
+      </w:r>
+      <w:proofErr w:type="gramStart"/>
+      <w:r>
+        <w:t>Map :</w:t>
+      </w:r>
+      <w:proofErr w:type="gramEnd"/>
+      <w:r>
+        <w:t xml:space="preserve"> </w:t>
+      </w:r>
+    </w:p>
+    <w:p>
+      <w:pPr>
+        <w:pStyle w:val="ListParagraph"/>
+        <w:numPr>
+          <w:ilvl w:val="0"/>
+          <w:numId w:val="3"/>
+        </w:numPr>
+      </w:pPr>
+      <w:proofErr w:type="spellStart"/>
+      <w:r>
+        <w:t>Jurney</w:t>
+      </w:r>
+      <w:proofErr w:type="spellEnd"/>
+      <w:r>
+        <w:t xml:space="preserve"> </w:t>
+      </w:r>
+      <w:proofErr w:type="spellStart"/>
+      <w:r>
+        <w:t>dari</w:t>
+      </w:r>
+      <w:proofErr w:type="spellEnd"/>
+      <w:r>
+        <w:t xml:space="preserve"> </w:t>
+      </w:r>
+      <w:proofErr w:type="spellStart"/>
+      <w:r>
+        <w:t>sesorang</w:t>
+      </w:r>
+      <w:proofErr w:type="spellEnd"/>
+      <w:r>
+        <w:t xml:space="preserve"> </w:t>
+      </w:r>
+    </w:p>
+    <w:p>
+      <w:pPr>
+        <w:pStyle w:val="ListParagraph"/>
+        <w:numPr>
+          <w:ilvl w:val="0"/>
+          <w:numId w:val="3"/>
+        </w:numPr>
+      </w:pPr>
+      <w:proofErr w:type="spellStart"/>
+      <w:r>
+        <w:t>Fitur</w:t>
+      </w:r>
+      <w:proofErr w:type="spellEnd"/>
+      <w:r>
+        <w:t xml:space="preserve"> </w:t>
+      </w:r>
+      <w:proofErr w:type="spellStart"/>
+      <w:r>
+        <w:t>ppt</w:t>
+      </w:r>
+      <w:proofErr w:type="spellEnd"/>
+      <w:r>
+        <w:t xml:space="preserve"> </w:t>
+      </w:r>
+    </w:p>
+    <w:p>
+      <w:pPr>
+        <w:pStyle w:val="ListParagraph"/>
+        <w:numPr>
+          <w:ilvl w:val="0"/>
+          <w:numId w:val="3"/>
+        </w:numPr>
+      </w:pPr>
+      <w:proofErr w:type="spellStart"/>
+      <w:r>
+        <w:t>Ngak</w:t>
+      </w:r>
+      <w:proofErr w:type="spellEnd"/>
+      <w:r>
+        <w:t xml:space="preserve"> </w:t>
+      </w:r>
+      <w:proofErr w:type="spellStart"/>
+      <w:r>
+        <w:t>begitu</w:t>
+      </w:r>
+      <w:proofErr w:type="spellEnd"/>
+      <w:r>
+        <w:t xml:space="preserve"> </w:t>
+      </w:r>
+      <w:proofErr w:type="spellStart"/>
+      <w:r>
+        <w:t>banyak</w:t>
+      </w:r>
+      <w:proofErr w:type="spellEnd"/>
+      <w:r>
+        <w:t xml:space="preserve"> </w:t>
+      </w:r>
+      <w:proofErr w:type="spellStart"/>
+      <w:r>
+        <w:t>gambar</w:t>
+      </w:r>
+      <w:proofErr w:type="spellEnd"/>
+      <w:r>
+        <w:t xml:space="preserve">, </w:t>
+      </w:r>
+      <w:proofErr w:type="spellStart"/>
+      <w:r>
+        <w:t>seperti</w:t>
+      </w:r>
+      <w:proofErr w:type="spellEnd"/>
+      <w:r>
+        <w:t xml:space="preserve"> poster </w:t>
+      </w:r>
+    </w:p>
+    <w:p>
+      <w:pPr>
+        <w:pStyle w:val="ListParagraph"/>
+        <w:numPr>
+          <w:ilvl w:val="0"/>
+          <w:numId w:val="3"/>
+        </w:numPr>
+      </w:pPr>
+      <w:proofErr w:type="spellStart"/>
+      <w:r>
+        <w:t>Terkait</w:t>
+      </w:r>
+      <w:proofErr w:type="spellEnd"/>
+      <w:r>
+        <w:t xml:space="preserve"> </w:t>
+      </w:r>
+      <w:proofErr w:type="spellStart"/>
+      <w:r>
+        <w:t>dia</w:t>
+      </w:r>
+      <w:proofErr w:type="spellEnd"/>
+      <w:r>
+        <w:t xml:space="preserve"> </w:t>
+      </w:r>
+      <w:proofErr w:type="spellStart"/>
+      <w:r>
+        <w:t>tertarik</w:t>
+      </w:r>
+      <w:proofErr w:type="spellEnd"/>
+      <w:r>
+        <w:t xml:space="preserve"> </w:t>
+      </w:r>
+      <w:proofErr w:type="spellStart"/>
+      <w:r>
+        <w:t>untuk</w:t>
+      </w:r>
+      <w:proofErr w:type="spellEnd"/>
+      <w:r>
+        <w:t xml:space="preserve"> </w:t>
+      </w:r>
+      <w:proofErr w:type="spellStart"/>
+      <w:r>
+        <w:t>beli</w:t>
+      </w:r>
+      <w:proofErr w:type="spellEnd"/>
+      <w:r>
+        <w:t xml:space="preserve">, </w:t>
+      </w:r>
+      <w:proofErr w:type="spellStart"/>
+      <w:r>
+        <w:t>perjalana</w:t>
+      </w:r>
+      <w:proofErr w:type="spellEnd"/>
+      <w:r>
+        <w:t xml:space="preserve">  orang </w:t>
+      </w:r>
+      <w:proofErr w:type="spellStart"/>
+      <w:r>
+        <w:t>pakai</w:t>
+      </w:r>
+      <w:proofErr w:type="spellEnd"/>
+      <w:r>
+        <w:t xml:space="preserve"> </w:t>
+      </w:r>
+      <w:proofErr w:type="spellStart"/>
+      <w:r>
+        <w:t>produk</w:t>
+      </w:r>
+      <w:proofErr w:type="spellEnd"/>
+      <w:r>
+        <w:t xml:space="preserve"> </w:t>
+      </w:r>
+      <w:proofErr w:type="spellStart"/>
+      <w:r>
+        <w:t>dan</w:t>
+      </w:r>
+      <w:proofErr w:type="spellEnd"/>
+      <w:r>
+        <w:t xml:space="preserve"> </w:t>
+      </w:r>
+      <w:proofErr w:type="spellStart"/>
+      <w:r>
+        <w:t>setelah</w:t>
+      </w:r>
+      <w:proofErr w:type="spellEnd"/>
+      <w:r>
+        <w:t xml:space="preserve"> </w:t>
+      </w:r>
+      <w:proofErr w:type="spellStart"/>
+      <w:r>
+        <w:t>pakai</w:t>
+      </w:r>
+      <w:proofErr w:type="spellEnd"/>
+      <w:r>
+        <w:t xml:space="preserve">, </w:t>
+      </w:r>
+      <w:proofErr w:type="spellStart"/>
+      <w:r>
+        <w:t>waktu</w:t>
+      </w:r>
+      <w:proofErr w:type="spellEnd"/>
+      <w:r>
+        <w:t xml:space="preserve"> </w:t>
+      </w:r>
+      <w:proofErr w:type="spellStart"/>
+      <w:r>
+        <w:t>penggunaan</w:t>
+      </w:r>
+      <w:proofErr w:type="spellEnd"/>
+      <w:r>
+        <w:t xml:space="preserve"> </w:t>
+      </w:r>
+    </w:p>
+    <w:p/>
+    <w:p>
+      <w:proofErr w:type="spellStart"/>
+      <w:r>
+        <w:t>Anality</w:t>
+      </w:r>
+      <w:proofErr w:type="spellEnd"/>
+      <w:r>
+        <w:t xml:space="preserve"> </w:t>
+      </w:r>
+      <w:proofErr w:type="gramStart"/>
+      <w:r>
+        <w:t>report :</w:t>
+      </w:r>
+      <w:proofErr w:type="gramEnd"/>
+    </w:p>
+    <w:p>
+      <w:pPr>
+        <w:pStyle w:val="ListParagraph"/>
+        <w:numPr>
+          <w:ilvl w:val="0"/>
+          <w:numId w:val="3"/>
+        </w:numPr>
+      </w:pPr>
+      <w:r>
+        <w:t xml:space="preserve">Data </w:t>
+      </w:r>
+      <w:proofErr w:type="spellStart"/>
+      <w:r>
+        <w:t>ratusan</w:t>
+      </w:r>
+      <w:proofErr w:type="spellEnd"/>
+      <w:r>
+        <w:t xml:space="preserve"> </w:t>
+      </w:r>
+      <w:proofErr w:type="spellStart"/>
+      <w:r>
+        <w:t>riibu</w:t>
+      </w:r>
+      <w:proofErr w:type="spellEnd"/>
+      <w:r>
+        <w:t xml:space="preserve"> </w:t>
+      </w:r>
+      <w:proofErr w:type="spellStart"/>
+      <w:r>
+        <w:t>dan</w:t>
+      </w:r>
+      <w:proofErr w:type="spellEnd"/>
+      <w:r>
+        <w:t xml:space="preserve"> </w:t>
+      </w:r>
+      <w:proofErr w:type="spellStart"/>
+      <w:r>
+        <w:t>juta</w:t>
+      </w:r>
+      <w:proofErr w:type="spellEnd"/>
+    </w:p>
+    <w:p>
+      <w:pPr>
+        <w:pStyle w:val="ListParagraph"/>
+        <w:numPr>
+          <w:ilvl w:val="0"/>
+          <w:numId w:val="3"/>
+        </w:numPr>
+      </w:pPr>
+      <w:proofErr w:type="spellStart"/>
+      <w:r>
+        <w:t>Dapat</w:t>
+      </w:r>
+      <w:proofErr w:type="spellEnd"/>
+      <w:r>
+        <w:t xml:space="preserve"> </w:t>
+      </w:r>
+      <w:proofErr w:type="spellStart"/>
+      <w:r>
+        <w:t>melihat</w:t>
+      </w:r>
+      <w:proofErr w:type="spellEnd"/>
+      <w:r>
+        <w:t xml:space="preserve"> </w:t>
+      </w:r>
+      <w:proofErr w:type="spellStart"/>
+      <w:r>
+        <w:t>tren</w:t>
       </w:r>
       <w:proofErr w:type="spellEnd"/>
       <w:r>
@@ -2725,31 +3338,643 @@
       </w:r>
       <w:proofErr w:type="spellEnd"/>
       <w:r>
+        <w:t>(</w:t>
+      </w:r>
+      <w:proofErr w:type="spellStart"/>
+      <w:r>
+        <w:t>jangkawaktu</w:t>
+      </w:r>
+      <w:proofErr w:type="spellEnd"/>
+      <w:r>
+        <w:t>)</w:t>
+      </w:r>
+    </w:p>
+    <w:p>
+      <w:pPr>
+        <w:pStyle w:val="ListParagraph"/>
+        <w:numPr>
+          <w:ilvl w:val="0"/>
+          <w:numId w:val="3"/>
+        </w:numPr>
+      </w:pPr>
+      <w:proofErr w:type="spellStart"/>
+      <w:r>
+        <w:t>Berhentipakai</w:t>
+      </w:r>
+      <w:proofErr w:type="spellEnd"/>
+      <w:r>
+        <w:t xml:space="preserve"> </w:t>
+      </w:r>
+      <w:proofErr w:type="spellStart"/>
+      <w:r>
+        <w:t>berapa</w:t>
+      </w:r>
+      <w:proofErr w:type="spellEnd"/>
+      <w:r>
+        <w:t xml:space="preserve"> orang</w:t>
+      </w:r>
+    </w:p>
+    <w:p/>
+    <w:p>
+      <w:r>
+        <w:t>UT/Card Report</w:t>
+      </w:r>
+    </w:p>
+    <w:p>
+      <w:pPr>
+        <w:pStyle w:val="ListParagraph"/>
+        <w:numPr>
+          <w:ilvl w:val="0"/>
+          <w:numId w:val="3"/>
+        </w:numPr>
+      </w:pPr>
+      <w:proofErr w:type="spellStart"/>
+      <w:r>
+        <w:lastRenderedPageBreak/>
+        <w:t>Gambar</w:t>
+      </w:r>
+      <w:proofErr w:type="spellEnd"/>
+      <w:r>
+        <w:t xml:space="preserve"> screen, </w:t>
+      </w:r>
+      <w:proofErr w:type="spellStart"/>
+      <w:r>
+        <w:t>urutan</w:t>
+      </w:r>
+      <w:proofErr w:type="spellEnd"/>
+      <w:r>
+        <w:t xml:space="preserve"> </w:t>
+      </w:r>
+      <w:proofErr w:type="spellStart"/>
+      <w:r>
+        <w:t>kartu</w:t>
+      </w:r>
+      <w:proofErr w:type="spellEnd"/>
+      <w:r>
+        <w:t xml:space="preserve"> yang </w:t>
+      </w:r>
+      <w:proofErr w:type="spellStart"/>
+      <w:r>
+        <w:t>disusun</w:t>
+      </w:r>
+      <w:proofErr w:type="spellEnd"/>
+      <w:r>
+        <w:t xml:space="preserve"> </w:t>
+      </w:r>
+      <w:proofErr w:type="spellStart"/>
+      <w:r>
+        <w:t>pengguna</w:t>
+      </w:r>
+      <w:proofErr w:type="spellEnd"/>
+    </w:p>
+    <w:p>
+      <w:pPr>
+        <w:pStyle w:val="ListParagraph"/>
+        <w:numPr>
+          <w:ilvl w:val="0"/>
+          <w:numId w:val="3"/>
+        </w:numPr>
+      </w:pPr>
+      <w:r>
+        <w:t xml:space="preserve">Agar </w:t>
+      </w:r>
+      <w:proofErr w:type="spellStart"/>
+      <w:r>
+        <w:t>pembaca</w:t>
+      </w:r>
+      <w:proofErr w:type="spellEnd"/>
+      <w:r>
+        <w:t xml:space="preserve"> </w:t>
+      </w:r>
+      <w:proofErr w:type="spellStart"/>
+      <w:r>
+        <w:t>pahan</w:t>
+      </w:r>
+      <w:proofErr w:type="spellEnd"/>
+      <w:r>
+        <w:t xml:space="preserve"> </w:t>
+      </w:r>
+      <w:proofErr w:type="spellStart"/>
+      <w:r>
+        <w:t>ux</w:t>
+      </w:r>
+      <w:proofErr w:type="spellEnd"/>
+      <w:r>
+        <w:t xml:space="preserve"> rese </w:t>
+      </w:r>
+      <w:proofErr w:type="spellStart"/>
+      <w:r>
+        <w:t>kepada</w:t>
+      </w:r>
+      <w:proofErr w:type="spellEnd"/>
+      <w:r>
+        <w:t xml:space="preserve"> orang </w:t>
+      </w:r>
+      <w:proofErr w:type="spellStart"/>
+      <w:r>
+        <w:t>sepeerti</w:t>
+      </w:r>
+      <w:proofErr w:type="spellEnd"/>
+      <w:r>
+        <w:t xml:space="preserve"> </w:t>
+      </w:r>
+      <w:proofErr w:type="spellStart"/>
+      <w:r>
+        <w:t>apa</w:t>
+      </w:r>
+      <w:proofErr w:type="spellEnd"/>
+    </w:p>
+    <w:p/>
+    <w:p>
+      <w:r>
+        <w:t>Competitive Analysis</w:t>
+      </w:r>
+    </w:p>
+    <w:p>
+      <w:pPr>
+        <w:pStyle w:val="ListParagraph"/>
+        <w:numPr>
+          <w:ilvl w:val="0"/>
+          <w:numId w:val="3"/>
+        </w:numPr>
+      </w:pPr>
+      <w:r>
+        <w:t xml:space="preserve">Detail </w:t>
+      </w:r>
+      <w:proofErr w:type="spellStart"/>
+      <w:r>
+        <w:t>penggunaan</w:t>
+      </w:r>
+      <w:proofErr w:type="spellEnd"/>
+      <w:r>
+        <w:t xml:space="preserve"> </w:t>
+      </w:r>
+      <w:proofErr w:type="spellStart"/>
+      <w:r>
+        <w:t>fitur</w:t>
+      </w:r>
+      <w:proofErr w:type="spellEnd"/>
+      <w:r>
+        <w:t xml:space="preserve"> , </w:t>
+      </w:r>
+      <w:proofErr w:type="spellStart"/>
+      <w:r>
+        <w:t>penamaan</w:t>
+      </w:r>
+      <w:proofErr w:type="spellEnd"/>
+    </w:p>
+    <w:p>
+      <w:pPr>
+        <w:pStyle w:val="ListParagraph"/>
+        <w:numPr>
+          <w:ilvl w:val="0"/>
+          <w:numId w:val="3"/>
+        </w:numPr>
+      </w:pPr>
+      <w:proofErr w:type="spellStart"/>
+      <w:r>
+        <w:t>Perbandingan</w:t>
+      </w:r>
+      <w:proofErr w:type="spellEnd"/>
+      <w:r>
+        <w:t xml:space="preserve"> </w:t>
+      </w:r>
+      <w:proofErr w:type="spellStart"/>
+      <w:r>
+        <w:t>satu</w:t>
+      </w:r>
+      <w:proofErr w:type="spellEnd"/>
+      <w:r>
+        <w:t xml:space="preserve"> platform </w:t>
+      </w:r>
+      <w:proofErr w:type="spellStart"/>
+      <w:r>
+        <w:t>dengan</w:t>
+      </w:r>
+      <w:proofErr w:type="spellEnd"/>
+      <w:r>
+        <w:t xml:space="preserve"> platform </w:t>
+      </w:r>
+    </w:p>
+    <w:p/>
+    <w:p>
+      <w:pPr>
+        <w:pStyle w:val="Heading2"/>
+      </w:pPr>
+      <w:r>
+        <w:t xml:space="preserve">Tools </w:t>
+      </w:r>
+      <w:proofErr w:type="spellStart"/>
+      <w:r>
+        <w:t>untuk</w:t>
+      </w:r>
+      <w:proofErr w:type="spellEnd"/>
+      <w:r>
+        <w:t xml:space="preserve"> UX Research</w:t>
+      </w:r>
+    </w:p>
+    <w:p>
+      <w:r>
+        <w:rPr>
+          <w:noProof/>
+        </w:rPr>
+        <w:drawing>
+          <wp:inline distT="0" distB="0" distL="0" distR="0">
+            <wp:extent cx="4324350" cy="3286125"/>
+            <wp:effectExtent l="0" t="0" r="0" b="9525"/>
+            <wp:docPr id="1" name="Picture 1"/>
+            <wp:cNvGraphicFramePr>
+              <a:graphicFrameLocks xmlns:a="http://schemas.openxmlformats.org/drawingml/2006/main" noChangeAspect="1"/>
+            </wp:cNvGraphicFramePr>
+            <a:graphic xmlns:a="http://schemas.openxmlformats.org/drawingml/2006/main">
+              <a:graphicData uri="http://schemas.openxmlformats.org/drawingml/2006/picture">
+                <pic:pic xmlns:pic="http://schemas.openxmlformats.org/drawingml/2006/picture">
+                  <pic:nvPicPr>
+                    <pic:cNvPr id="1" name="DE0F8BD.tmp"/>
+                    <pic:cNvPicPr/>
+                  </pic:nvPicPr>
+                  <pic:blipFill rotWithShape="1">
+                    <a:blip r:embed="rId5" cstate="print">
+                      <a:extLst>
+                        <a:ext uri="{28A0092B-C50C-407E-A947-70E740481C1C}">
+                          <a14:useLocalDpi xmlns:a14="http://schemas.microsoft.com/office/drawing/2010/main" val="0"/>
+                        </a:ext>
+                      </a:extLst>
+                    </a:blip>
+                    <a:srcRect/>
+                    <a:stretch/>
+                  </pic:blipFill>
+                  <pic:spPr bwMode="auto">
+                    <a:xfrm>
+                      <a:off x="0" y="0"/>
+                      <a:ext cx="4324350" cy="3286125"/>
+                    </a:xfrm>
+                    <a:prstGeom prst="rect">
+                      <a:avLst/>
+                    </a:prstGeom>
+                    <a:ln>
+                      <a:noFill/>
+                    </a:ln>
+                    <a:extLst>
+                      <a:ext uri="{53640926-AAD7-44D8-BBD7-CCE9431645EC}">
+                        <a14:shadowObscured xmlns:a14="http://schemas.microsoft.com/office/drawing/2010/main"/>
+                      </a:ext>
+                    </a:extLst>
+                  </pic:spPr>
+                </pic:pic>
+              </a:graphicData>
+            </a:graphic>
+          </wp:inline>
+        </w:drawing>
+      </w:r>
+    </w:p>
+    <w:p>
+      <w:pPr>
+        <w:pStyle w:val="Heading1"/>
+      </w:pPr>
+      <w:proofErr w:type="spellStart"/>
+      <w:proofErr w:type="gramStart"/>
+      <w:r>
+        <w:t>Materi</w:t>
+      </w:r>
+      <w:proofErr w:type="spellEnd"/>
+      <w:r>
+        <w:t xml:space="preserve">  3</w:t>
+      </w:r>
+      <w:proofErr w:type="gramEnd"/>
+      <w:r>
+        <w:t xml:space="preserve"> </w:t>
+      </w:r>
+      <w:proofErr w:type="spellStart"/>
+      <w:r>
+        <w:t>Studi</w:t>
+      </w:r>
+      <w:proofErr w:type="spellEnd"/>
+      <w:r>
+        <w:t xml:space="preserve"> </w:t>
+      </w:r>
+      <w:proofErr w:type="spellStart"/>
+      <w:r>
+        <w:t>Kasus</w:t>
+      </w:r>
+      <w:proofErr w:type="spellEnd"/>
+    </w:p>
+    <w:p>
+      <w:pPr>
+        <w:pStyle w:val="Heading2"/>
+      </w:pPr>
+      <w:r>
+        <w:t xml:space="preserve">3.1 Research Brief </w:t>
+      </w:r>
+    </w:p>
+    <w:p>
+      <w:proofErr w:type="spellStart"/>
+      <w:r>
+        <w:t>Tokopedia</w:t>
+      </w:r>
+      <w:proofErr w:type="spellEnd"/>
+      <w:r>
+        <w:t xml:space="preserve"> </w:t>
+      </w:r>
+      <w:proofErr w:type="spellStart"/>
+      <w:proofErr w:type="gramStart"/>
+      <w:r>
+        <w:t>Nav</w:t>
+      </w:r>
+      <w:proofErr w:type="spellEnd"/>
+      <w:r>
+        <w:t xml:space="preserve"> :</w:t>
+      </w:r>
+      <w:proofErr w:type="gramEnd"/>
+    </w:p>
+    <w:p>
+      <w:r>
+        <w:rPr>
+          <w:noProof/>
+        </w:rPr>
+        <w:lastRenderedPageBreak/>
+        <w:drawing>
+          <wp:inline distT="0" distB="0" distL="0" distR="0">
+            <wp:extent cx="5544324" cy="3762900"/>
+            <wp:effectExtent l="0" t="0" r="0" b="9525"/>
+            <wp:docPr id="2" name="Picture 2"/>
+            <wp:cNvGraphicFramePr>
+              <a:graphicFrameLocks xmlns:a="http://schemas.openxmlformats.org/drawingml/2006/main" noChangeAspect="1"/>
+            </wp:cNvGraphicFramePr>
+            <a:graphic xmlns:a="http://schemas.openxmlformats.org/drawingml/2006/main">
+              <a:graphicData uri="http://schemas.openxmlformats.org/drawingml/2006/picture">
+                <pic:pic xmlns:pic="http://schemas.openxmlformats.org/drawingml/2006/picture">
+                  <pic:nvPicPr>
+                    <pic:cNvPr id="2" name="DE0540F.tmp"/>
+                    <pic:cNvPicPr/>
+                  </pic:nvPicPr>
+                  <pic:blipFill>
+                    <a:blip r:embed="rId6">
+                      <a:extLst>
+                        <a:ext uri="{28A0092B-C50C-407E-A947-70E740481C1C}">
+                          <a14:useLocalDpi xmlns:a14="http://schemas.microsoft.com/office/drawing/2010/main" val="0"/>
+                        </a:ext>
+                      </a:extLst>
+                    </a:blip>
+                    <a:stretch>
+                      <a:fillRect/>
+                    </a:stretch>
+                  </pic:blipFill>
+                  <pic:spPr>
+                    <a:xfrm>
+                      <a:off x="0" y="0"/>
+                      <a:ext cx="5544324" cy="3762900"/>
+                    </a:xfrm>
+                    <a:prstGeom prst="rect">
+                      <a:avLst/>
+                    </a:prstGeom>
+                  </pic:spPr>
+                </pic:pic>
+              </a:graphicData>
+            </a:graphic>
+          </wp:inline>
+        </w:drawing>
+      </w:r>
+    </w:p>
+    <w:p>
+      <w:r>
+        <w:t xml:space="preserve">Di agency daric lien, brief </w:t>
+      </w:r>
+      <w:proofErr w:type="spellStart"/>
+      <w:r>
+        <w:t>secara</w:t>
+      </w:r>
+      <w:proofErr w:type="spellEnd"/>
+      <w:r>
+        <w:t xml:space="preserve"> </w:t>
+      </w:r>
+      <w:proofErr w:type="spellStart"/>
+      <w:r>
+        <w:t>cepat</w:t>
+      </w:r>
+      <w:proofErr w:type="spellEnd"/>
+      <w:r>
+        <w:t xml:space="preserve"> </w:t>
+      </w:r>
+      <w:proofErr w:type="spellStart"/>
+      <w:r>
+        <w:t>mau</w:t>
+      </w:r>
+      <w:proofErr w:type="spellEnd"/>
+      <w:r>
+        <w:t xml:space="preserve"> rise tapa, </w:t>
+      </w:r>
+    </w:p>
+    <w:p>
+      <w:proofErr w:type="spellStart"/>
+      <w:r>
+        <w:t>Biasanay</w:t>
+      </w:r>
+      <w:proofErr w:type="spellEnd"/>
+      <w:r>
+        <w:t xml:space="preserve"> bias </w:t>
+      </w:r>
+      <w:proofErr w:type="spellStart"/>
+      <w:r>
+        <w:t>Cuma</w:t>
+      </w:r>
+      <w:proofErr w:type="spellEnd"/>
+      <w:r>
+        <w:t xml:space="preserve"> </w:t>
+      </w:r>
+      <w:proofErr w:type="spellStart"/>
+      <w:r>
+        <w:t>diskusi</w:t>
+      </w:r>
+      <w:proofErr w:type="spellEnd"/>
+      <w:r>
+        <w:t xml:space="preserve"> </w:t>
+      </w:r>
+      <w:proofErr w:type="spellStart"/>
+      <w:r>
+        <w:t>dlu</w:t>
+      </w:r>
+      <w:proofErr w:type="spellEnd"/>
+      <w:r>
+        <w:t xml:space="preserve"> </w:t>
+      </w:r>
+      <w:proofErr w:type="spellStart"/>
+      <w:r>
+        <w:t>baru</w:t>
+      </w:r>
+      <w:proofErr w:type="spellEnd"/>
+      <w:r>
+        <w:t xml:space="preserve"> </w:t>
+      </w:r>
+      <w:proofErr w:type="spellStart"/>
+      <w:r>
+        <w:t>mengisi</w:t>
+      </w:r>
+      <w:proofErr w:type="spellEnd"/>
+      <w:r>
+        <w:t xml:space="preserve"> research brief </w:t>
+      </w:r>
+      <w:proofErr w:type="spellStart"/>
+      <w:r>
+        <w:t>nya</w:t>
+      </w:r>
+      <w:proofErr w:type="spellEnd"/>
+      <w:r>
         <w:t xml:space="preserve">, </w:t>
       </w:r>
       <w:proofErr w:type="spellStart"/>
       <w:r>
-        <w:t>menguji</w:t>
-      </w:r>
-      <w:proofErr w:type="spellEnd"/>
-      <w:r>
-        <w:t xml:space="preserve"> </w:t>
-      </w:r>
-      <w:proofErr w:type="spellStart"/>
-      <w:r>
-        <w:t>ke</w:t>
-      </w:r>
-      <w:proofErr w:type="spellEnd"/>
-      <w:r>
-        <w:t xml:space="preserve"> </w:t>
-      </w:r>
-      <w:proofErr w:type="spellStart"/>
-      <w:r>
-        <w:t>mereka</w:t>
-      </w:r>
-      <w:proofErr w:type="spellEnd"/>
-      <w:r>
-        <w:t xml:space="preserve"> agar </w:t>
+        <w:t>isinya</w:t>
+      </w:r>
+      <w:proofErr w:type="spellEnd"/>
+      <w:r>
+        <w:t xml:space="preserve"> </w:t>
+      </w:r>
+      <w:proofErr w:type="spellStart"/>
+      <w:r>
+        <w:t>judul</w:t>
+      </w:r>
+      <w:proofErr w:type="spellEnd"/>
+      <w:r>
+        <w:t xml:space="preserve"> project,</w:t>
+      </w:r>
+    </w:p>
+    <w:p/>
+    <w:p>
+      <w:proofErr w:type="spellStart"/>
+      <w:r>
+        <w:t>Tampilan</w:t>
+      </w:r>
+      <w:proofErr w:type="spellEnd"/>
+      <w:r>
+        <w:t xml:space="preserve"> </w:t>
+      </w:r>
+      <w:proofErr w:type="spellStart"/>
+      <w:proofErr w:type="gramStart"/>
+      <w:r>
+        <w:t>navigasi</w:t>
+      </w:r>
+      <w:proofErr w:type="spellEnd"/>
+      <w:r>
+        <w:t xml:space="preserve"> :</w:t>
+      </w:r>
+      <w:proofErr w:type="gramEnd"/>
+      <w:r>
+        <w:t xml:space="preserve"> </w:t>
+      </w:r>
+      <w:proofErr w:type="spellStart"/>
+      <w:r>
+        <w:t>tim</w:t>
+      </w:r>
+      <w:proofErr w:type="spellEnd"/>
+      <w:r>
+        <w:t xml:space="preserve"> </w:t>
+      </w:r>
+      <w:proofErr w:type="spellStart"/>
+      <w:r>
+        <w:t>ingin</w:t>
+      </w:r>
+      <w:proofErr w:type="spellEnd"/>
+      <w:r>
+        <w:t xml:space="preserve"> </w:t>
+      </w:r>
+      <w:proofErr w:type="spellStart"/>
+      <w:r>
+        <w:t>menyamakan</w:t>
+      </w:r>
+      <w:proofErr w:type="spellEnd"/>
+      <w:r>
+        <w:t xml:space="preserve"> </w:t>
+      </w:r>
+      <w:proofErr w:type="spellStart"/>
+      <w:r>
+        <w:t>pengalaman</w:t>
+      </w:r>
+      <w:proofErr w:type="spellEnd"/>
+      <w:r>
+        <w:t xml:space="preserve"> android </w:t>
+      </w:r>
+      <w:proofErr w:type="spellStart"/>
+      <w:r>
+        <w:t>dan</w:t>
+      </w:r>
+      <w:proofErr w:type="spellEnd"/>
+      <w:r>
+        <w:t xml:space="preserve"> </w:t>
+      </w:r>
+      <w:proofErr w:type="spellStart"/>
+      <w:r>
+        <w:t>ios</w:t>
+      </w:r>
+      <w:proofErr w:type="spellEnd"/>
+      <w:r>
+        <w:t xml:space="preserve"> </w:t>
+      </w:r>
+      <w:proofErr w:type="spellStart"/>
+      <w:r>
+        <w:t>supaya</w:t>
+      </w:r>
+      <w:proofErr w:type="spellEnd"/>
+      <w:r>
+        <w:t xml:space="preserve"> </w:t>
+      </w:r>
+      <w:proofErr w:type="spellStart"/>
+      <w:r>
+        <w:t>tidaka</w:t>
+      </w:r>
+      <w:proofErr w:type="spellEnd"/>
+      <w:r>
+        <w:t xml:space="preserve"> </w:t>
+      </w:r>
+      <w:proofErr w:type="spellStart"/>
+      <w:r>
+        <w:t>ada</w:t>
+      </w:r>
+      <w:proofErr w:type="spellEnd"/>
+      <w:r>
+        <w:t xml:space="preserve"> </w:t>
+      </w:r>
+      <w:proofErr w:type="spellStart"/>
+      <w:r>
+        <w:t>perbedaan</w:t>
+      </w:r>
+      <w:proofErr w:type="spellEnd"/>
+      <w:r>
+        <w:t>,</w:t>
+      </w:r>
+    </w:p>
+    <w:p>
+      <w:proofErr w:type="spellStart"/>
+      <w:r>
+        <w:t>Melakukan</w:t>
+      </w:r>
+      <w:proofErr w:type="spellEnd"/>
+      <w:r>
+        <w:t xml:space="preserve"> research </w:t>
+      </w:r>
+      <w:proofErr w:type="spellStart"/>
+      <w:r>
+        <w:t>dlu</w:t>
+      </w:r>
+      <w:proofErr w:type="spellEnd"/>
+      <w:r>
+        <w:t xml:space="preserve">, </w:t>
+      </w:r>
+      <w:proofErr w:type="spellStart"/>
+      <w:r>
+        <w:t>terus</w:t>
+      </w:r>
+      <w:proofErr w:type="spellEnd"/>
+      <w:r>
+        <w:t xml:space="preserve"> </w:t>
+      </w:r>
+      <w:proofErr w:type="spellStart"/>
+      <w:r>
+        <w:t>gimana</w:t>
+      </w:r>
+      <w:proofErr w:type="spellEnd"/>
+      <w:r>
+        <w:t xml:space="preserve"> </w:t>
       </w:r>
       <w:proofErr w:type="spellStart"/>
       <w:r>
@@ -2757,35 +3982,27 @@
       </w:r>
       <w:proofErr w:type="spellEnd"/>
       <w:r>
-        <w:t xml:space="preserve"> bias </w:t>
-      </w:r>
-      <w:proofErr w:type="spellStart"/>
-      <w:r>
-        <w:t>mendapatkan</w:t>
-      </w:r>
-      <w:proofErr w:type="spellEnd"/>
-      <w:r>
-        <w:t xml:space="preserve"> </w:t>
-      </w:r>
-      <w:proofErr w:type="spellStart"/>
-      <w:r>
-        <w:t>hasil</w:t>
-      </w:r>
-      <w:proofErr w:type="spellEnd"/>
-      <w:r>
-        <w:t xml:space="preserve"> </w:t>
-      </w:r>
-      <w:proofErr w:type="spellStart"/>
-      <w:r>
-        <w:t>dari</w:t>
-      </w:r>
-      <w:proofErr w:type="spellEnd"/>
-      <w:r>
-        <w:t xml:space="preserve"> </w:t>
-      </w:r>
-      <w:proofErr w:type="spellStart"/>
-      <w:r>
-        <w:t>hipotesa</w:t>
+        <w:t xml:space="preserve"> </w:t>
+      </w:r>
+      <w:proofErr w:type="spellStart"/>
+      <w:r>
+        <w:t>menuntun</w:t>
+      </w:r>
+      <w:proofErr w:type="spellEnd"/>
+      <w:r>
+        <w:t xml:space="preserve"> </w:t>
+      </w:r>
+      <w:proofErr w:type="spellStart"/>
+      <w:r>
+        <w:t>dengan</w:t>
+      </w:r>
+      <w:proofErr w:type="spellEnd"/>
+      <w:r>
+        <w:t xml:space="preserve"> </w:t>
+      </w:r>
+      <w:proofErr w:type="spellStart"/>
+      <w:r>
+        <w:t>perubahan</w:t>
       </w:r>
       <w:proofErr w:type="spellEnd"/>
       <w:r>
@@ -2793,30 +4010,77 @@
       </w:r>
       <w:proofErr w:type="spellStart"/>
       <w:r>
-        <w:t>kita</w:t>
-      </w:r>
-      <w:proofErr w:type="spellEnd"/>
-      <w:r>
-        <w:t xml:space="preserve"> </w:t>
-      </w:r>
-      <w:proofErr w:type="spellStart"/>
-      <w:r>
-        <w:t>miliki</w:t>
-      </w:r>
-      <w:proofErr w:type="spellEnd"/>
-      <w:r>
-        <w:t xml:space="preserve">, </w:t>
-      </w:r>
-      <w:proofErr w:type="spellStart"/>
-      <w:r>
-        <w:t>tahap</w:t>
-      </w:r>
-      <w:proofErr w:type="spellEnd"/>
-      <w:r>
-        <w:t xml:space="preserve"> </w:t>
-      </w:r>
+        <w:t>baru</w:t>
+      </w:r>
+      <w:proofErr w:type="spellEnd"/>
     </w:p>
     <w:p/>
+    <w:p>
+      <w:proofErr w:type="spellStart"/>
+      <w:r>
+        <w:t>Resert</w:t>
+      </w:r>
+      <w:proofErr w:type="spellEnd"/>
+      <w:r>
+        <w:t xml:space="preserve"> yang </w:t>
+      </w:r>
+      <w:proofErr w:type="spellStart"/>
+      <w:r>
+        <w:t>digunakan</w:t>
+      </w:r>
+      <w:proofErr w:type="spellEnd"/>
+      <w:r>
+        <w:t xml:space="preserve"> </w:t>
+      </w:r>
+      <w:proofErr w:type="spellStart"/>
+      <w:r>
+        <w:t>untuk</w:t>
+      </w:r>
+      <w:proofErr w:type="spellEnd"/>
+      <w:r>
+        <w:t xml:space="preserve"> </w:t>
+      </w:r>
+      <w:proofErr w:type="spellStart"/>
+      <w:r>
+        <w:t>membuat</w:t>
+      </w:r>
+      <w:proofErr w:type="spellEnd"/>
+      <w:r>
+        <w:t xml:space="preserve"> </w:t>
+      </w:r>
+      <w:proofErr w:type="spellStart"/>
+      <w:r>
+        <w:t>pertimbangan</w:t>
+      </w:r>
+      <w:proofErr w:type="spellEnd"/>
+      <w:r>
+        <w:t xml:space="preserve"> </w:t>
+      </w:r>
+      <w:proofErr w:type="spellStart"/>
+      <w:r>
+        <w:t>tampilan</w:t>
+      </w:r>
+      <w:proofErr w:type="spellEnd"/>
+      <w:r>
+        <w:t xml:space="preserve"> di android </w:t>
+      </w:r>
+      <w:proofErr w:type="spellStart"/>
+      <w:r>
+        <w:t>dan</w:t>
+      </w:r>
+      <w:proofErr w:type="spellEnd"/>
+      <w:r>
+        <w:t xml:space="preserve"> </w:t>
+      </w:r>
+      <w:proofErr w:type="spellStart"/>
+      <w:r>
+        <w:t>ios</w:t>
+      </w:r>
+      <w:proofErr w:type="spellEnd"/>
+      <w:r>
+        <w:t xml:space="preserve">  </w:t>
+      </w:r>
+    </w:p>
     <w:p/>
     <w:sectPr>
       <w:pgSz w:w="12240" w:h="15840"/>
@@ -2831,6 +4095,232 @@
 <file path=word/numbering.xml><?xml version="1.0" encoding="utf-8"?>
 <w:numbering xmlns:wpc="http://schemas.microsoft.com/office/word/2010/wordprocessingCanvas" xmlns:mc="http://schemas.openxmlformats.org/markup-compatibility/2006" xmlns:o="urn:schemas-microsoft-com:office:office" xmlns:r="http://schemas.openxmlformats.org/officeDocument/2006/relationships" xmlns:m="http://schemas.openxmlformats.org/officeDocument/2006/math" xmlns:v="urn:schemas-microsoft-com:vml" xmlns:wp14="http://schemas.microsoft.com/office/word/2010/wordprocessingDrawing" xmlns:wp="http://schemas.openxmlformats.org/drawingml/2006/wordprocessingDrawing" xmlns:w10="urn:schemas-microsoft-com:office:word" xmlns:w="http://schemas.openxmlformats.org/wordprocessingml/2006/main" xmlns:w14="http://schemas.microsoft.com/office/word/2010/wordml" xmlns:w15="http://schemas.microsoft.com/office/word/2012/wordml" xmlns:wpg="http://schemas.microsoft.com/office/word/2010/wordprocessingGroup" xmlns:wpi="http://schemas.microsoft.com/office/word/2010/wordprocessingInk" xmlns:wne="http://schemas.microsoft.com/office/word/2006/wordml" xmlns:wps="http://schemas.microsoft.com/office/word/2010/wordprocessingShape" mc:Ignorable="w14 w15 wp14">
   <w:abstractNum w:abstractNumId="0">
+    <w:nsid w:val="0B60262E"/>
+    <w:multiLevelType w:val="hybridMultilevel"/>
+    <w:tmpl w:val="9AC4BDCE"/>
+    <w:lvl w:ilvl="0" w:tplc="C24C6622">
+      <w:start w:val="2"/>
+      <w:numFmt w:val="bullet"/>
+      <w:lvlText w:val="-"/>
+      <w:lvlJc w:val="left"/>
+      <w:pPr>
+        <w:ind w:left="720" w:hanging="360"/>
+      </w:pPr>
+      <w:rPr>
+        <w:rFonts w:ascii="Calibri" w:eastAsiaTheme="minorHAnsi" w:hAnsi="Calibri" w:cs="Calibri" w:hint="default"/>
+      </w:rPr>
+    </w:lvl>
+    <w:lvl w:ilvl="1" w:tplc="04090003" w:tentative="1">
+      <w:start w:val="1"/>
+      <w:numFmt w:val="bullet"/>
+      <w:lvlText w:val="o"/>
+      <w:lvlJc w:val="left"/>
+      <w:pPr>
+        <w:ind w:left="1440" w:hanging="360"/>
+      </w:pPr>
+      <w:rPr>
+        <w:rFonts w:ascii="Courier New" w:hAnsi="Courier New" w:cs="Courier New" w:hint="default"/>
+      </w:rPr>
+    </w:lvl>
+    <w:lvl w:ilvl="2" w:tplc="04090005" w:tentative="1">
+      <w:start w:val="1"/>
+      <w:numFmt w:val="bullet"/>
+      <w:lvlText w:val=""/>
+      <w:lvlJc w:val="left"/>
+      <w:pPr>
+        <w:ind w:left="2160" w:hanging="360"/>
+      </w:pPr>
+      <w:rPr>
+        <w:rFonts w:ascii="Wingdings" w:hAnsi="Wingdings" w:hint="default"/>
+      </w:rPr>
+    </w:lvl>
+    <w:lvl w:ilvl="3" w:tplc="04090001" w:tentative="1">
+      <w:start w:val="1"/>
+      <w:numFmt w:val="bullet"/>
+      <w:lvlText w:val=""/>
+      <w:lvlJc w:val="left"/>
+      <w:pPr>
+        <w:ind w:left="2880" w:hanging="360"/>
+      </w:pPr>
+      <w:rPr>
+        <w:rFonts w:ascii="Symbol" w:hAnsi="Symbol" w:hint="default"/>
+      </w:rPr>
+    </w:lvl>
+    <w:lvl w:ilvl="4" w:tplc="04090003" w:tentative="1">
+      <w:start w:val="1"/>
+      <w:numFmt w:val="bullet"/>
+      <w:lvlText w:val="o"/>
+      <w:lvlJc w:val="left"/>
+      <w:pPr>
+        <w:ind w:left="3600" w:hanging="360"/>
+      </w:pPr>
+      <w:rPr>
+        <w:rFonts w:ascii="Courier New" w:hAnsi="Courier New" w:cs="Courier New" w:hint="default"/>
+      </w:rPr>
+    </w:lvl>
+    <w:lvl w:ilvl="5" w:tplc="04090005" w:tentative="1">
+      <w:start w:val="1"/>
+      <w:numFmt w:val="bullet"/>
+      <w:lvlText w:val=""/>
+      <w:lvlJc w:val="left"/>
+      <w:pPr>
+        <w:ind w:left="4320" w:hanging="360"/>
+      </w:pPr>
+      <w:rPr>
+        <w:rFonts w:ascii="Wingdings" w:hAnsi="Wingdings" w:hint="default"/>
+      </w:rPr>
+    </w:lvl>
+    <w:lvl w:ilvl="6" w:tplc="04090001" w:tentative="1">
+      <w:start w:val="1"/>
+      <w:numFmt w:val="bullet"/>
+      <w:lvlText w:val=""/>
+      <w:lvlJc w:val="left"/>
+      <w:pPr>
+        <w:ind w:left="5040" w:hanging="360"/>
+      </w:pPr>
+      <w:rPr>
+        <w:rFonts w:ascii="Symbol" w:hAnsi="Symbol" w:hint="default"/>
+      </w:rPr>
+    </w:lvl>
+    <w:lvl w:ilvl="7" w:tplc="04090003" w:tentative="1">
+      <w:start w:val="1"/>
+      <w:numFmt w:val="bullet"/>
+      <w:lvlText w:val="o"/>
+      <w:lvlJc w:val="left"/>
+      <w:pPr>
+        <w:ind w:left="5760" w:hanging="360"/>
+      </w:pPr>
+      <w:rPr>
+        <w:rFonts w:ascii="Courier New" w:hAnsi="Courier New" w:cs="Courier New" w:hint="default"/>
+      </w:rPr>
+    </w:lvl>
+    <w:lvl w:ilvl="8" w:tplc="04090005" w:tentative="1">
+      <w:start w:val="1"/>
+      <w:numFmt w:val="bullet"/>
+      <w:lvlText w:val=""/>
+      <w:lvlJc w:val="left"/>
+      <w:pPr>
+        <w:ind w:left="6480" w:hanging="360"/>
+      </w:pPr>
+      <w:rPr>
+        <w:rFonts w:ascii="Wingdings" w:hAnsi="Wingdings" w:hint="default"/>
+      </w:rPr>
+    </w:lvl>
+  </w:abstractNum>
+  <w:abstractNum w:abstractNumId="1">
+    <w:nsid w:val="5CA614FD"/>
+    <w:multiLevelType w:val="hybridMultilevel"/>
+    <w:tmpl w:val="0948569A"/>
+    <w:lvl w:ilvl="0" w:tplc="2250AB66">
+      <w:start w:val="2"/>
+      <w:numFmt w:val="bullet"/>
+      <w:lvlText w:val="-"/>
+      <w:lvlJc w:val="left"/>
+      <w:pPr>
+        <w:ind w:left="720" w:hanging="360"/>
+      </w:pPr>
+      <w:rPr>
+        <w:rFonts w:ascii="Calibri" w:eastAsiaTheme="minorHAnsi" w:hAnsi="Calibri" w:cs="Calibri" w:hint="default"/>
+      </w:rPr>
+    </w:lvl>
+    <w:lvl w:ilvl="1" w:tplc="04090003" w:tentative="1">
+      <w:start w:val="1"/>
+      <w:numFmt w:val="bullet"/>
+      <w:lvlText w:val="o"/>
+      <w:lvlJc w:val="left"/>
+      <w:pPr>
+        <w:ind w:left="1440" w:hanging="360"/>
+      </w:pPr>
+      <w:rPr>
+        <w:rFonts w:ascii="Courier New" w:hAnsi="Courier New" w:cs="Courier New" w:hint="default"/>
+      </w:rPr>
+    </w:lvl>
+    <w:lvl w:ilvl="2" w:tplc="04090005" w:tentative="1">
+      <w:start w:val="1"/>
+      <w:numFmt w:val="bullet"/>
+      <w:lvlText w:val=""/>
+      <w:lvlJc w:val="left"/>
+      <w:pPr>
+        <w:ind w:left="2160" w:hanging="360"/>
+      </w:pPr>
+      <w:rPr>
+        <w:rFonts w:ascii="Wingdings" w:hAnsi="Wingdings" w:hint="default"/>
+      </w:rPr>
+    </w:lvl>
+    <w:lvl w:ilvl="3" w:tplc="04090001" w:tentative="1">
+      <w:start w:val="1"/>
+      <w:numFmt w:val="bullet"/>
+      <w:lvlText w:val=""/>
+      <w:lvlJc w:val="left"/>
+      <w:pPr>
+        <w:ind w:left="2880" w:hanging="360"/>
+      </w:pPr>
+      <w:rPr>
+        <w:rFonts w:ascii="Symbol" w:hAnsi="Symbol" w:hint="default"/>
+      </w:rPr>
+    </w:lvl>
+    <w:lvl w:ilvl="4" w:tplc="04090003" w:tentative="1">
+      <w:start w:val="1"/>
+      <w:numFmt w:val="bullet"/>
+      <w:lvlText w:val="o"/>
+      <w:lvlJc w:val="left"/>
+      <w:pPr>
+        <w:ind w:left="3600" w:hanging="360"/>
+      </w:pPr>
+      <w:rPr>
+        <w:rFonts w:ascii="Courier New" w:hAnsi="Courier New" w:cs="Courier New" w:hint="default"/>
+      </w:rPr>
+    </w:lvl>
+    <w:lvl w:ilvl="5" w:tplc="04090005" w:tentative="1">
+      <w:start w:val="1"/>
+      <w:numFmt w:val="bullet"/>
+      <w:lvlText w:val=""/>
+      <w:lvlJc w:val="left"/>
+      <w:pPr>
+        <w:ind w:left="4320" w:hanging="360"/>
+      </w:pPr>
+      <w:rPr>
+        <w:rFonts w:ascii="Wingdings" w:hAnsi="Wingdings" w:hint="default"/>
+      </w:rPr>
+    </w:lvl>
+    <w:lvl w:ilvl="6" w:tplc="04090001" w:tentative="1">
+      <w:start w:val="1"/>
+      <w:numFmt w:val="bullet"/>
+      <w:lvlText w:val=""/>
+      <w:lvlJc w:val="left"/>
+      <w:pPr>
+        <w:ind w:left="5040" w:hanging="360"/>
+      </w:pPr>
+      <w:rPr>
+        <w:rFonts w:ascii="Symbol" w:hAnsi="Symbol" w:hint="default"/>
+      </w:rPr>
+    </w:lvl>
+    <w:lvl w:ilvl="7" w:tplc="04090003" w:tentative="1">
+      <w:start w:val="1"/>
+      <w:numFmt w:val="bullet"/>
+      <w:lvlText w:val="o"/>
+      <w:lvlJc w:val="left"/>
+      <w:pPr>
+        <w:ind w:left="5760" w:hanging="360"/>
+      </w:pPr>
+      <w:rPr>
+        <w:rFonts w:ascii="Courier New" w:hAnsi="Courier New" w:cs="Courier New" w:hint="default"/>
+      </w:rPr>
+    </w:lvl>
+    <w:lvl w:ilvl="8" w:tplc="04090005" w:tentative="1">
+      <w:start w:val="1"/>
+      <w:numFmt w:val="bullet"/>
+      <w:lvlText w:val=""/>
+      <w:lvlJc w:val="left"/>
+      <w:pPr>
+        <w:ind w:left="6480" w:hanging="360"/>
+      </w:pPr>
+      <w:rPr>
+        <w:rFonts w:ascii="Wingdings" w:hAnsi="Wingdings" w:hint="default"/>
+      </w:rPr>
+    </w:lvl>
+  </w:abstractNum>
+  <w:abstractNum w:abstractNumId="2">
     <w:nsid w:val="7EF001A3"/>
     <w:multiLevelType w:val="multilevel"/>
     <w:tmpl w:val="C7E66E4E"/>
@@ -2944,7 +4434,13 @@
     </w:lvl>
   </w:abstractNum>
   <w:num w:numId="1">
+    <w:abstractNumId w:val="2"/>
+  </w:num>
+  <w:num w:numId="2">
     <w:abstractNumId w:val="0"/>
+  </w:num>
+  <w:num w:numId="3">
+    <w:abstractNumId w:val="1"/>
   </w:num>
 </w:numbering>
 </file>

</xml_diff>